<commit_message>
Question 5 completed, bug in givenOrthonormalize function fixed and driver for it created
</commit_message>
<xml_diff>
--- a/7650/Homework 1.docx
+++ b/7650/Homework 1.docx
@@ -3247,6 +3247,15 @@
                 <w:sz w:val="24"/>
                 <w:szCs w:val="24"/>
               </w:rPr>
+              <w:t xml:space="preserve">Modified </w:t>
+            </w:r>
+            <w:r>
+              <w:rPr>
+                <w:rFonts w:ascii="Courier New" w:hAnsi="Courier New" w:cs="Courier New"/>
+                <w:b/>
+                <w:sz w:val="24"/>
+                <w:szCs w:val="24"/>
+              </w:rPr>
               <w:t>Gram-Schmidt Algorithm Matlab Code</w:t>
             </w:r>
           </w:p>
@@ -13171,7 +13180,23 @@
           <w:sz w:val="24"/>
           <w:szCs w:val="24"/>
         </w:rPr>
-        <w:t xml:space="preserve"> be deduced from the above table and graph that, built-in MATLAB routine is faster in overall than implemented Gram Schmidt approach to obtaining QR decomposition of a matrix. However, it can also be noted that, when the dimension of the input matrix is 10 x 10 and 100 x 100, the implemented Gram Schmidt method appear to be faster but deteriorates as the input dimension increase geometrically. Therefore, the MATLAB built-in function qr() is faster than the implemented Gram Schmidt based on the obtained data above. </w:t>
+        <w:t xml:space="preserve"> be deduced from the above table and graph that, built-in MATLAB routine is faster in overall than implemented Gram Schmidt approach to obtaining QR decomposition of a matrix. However, it can also be noted that, when the dimension of the input matrix is 10 x 10 and 100 x 100, the implemented Gram Schmidt method appear to be faster but deteriorates as the input dimension increase geometrically. Therefore, the MATLAB built-in function qr() is faster than the implemented </w:t>
+      </w:r>
+      <w:r>
+        <w:rPr>
+          <w:rFonts w:ascii="Times New Roman" w:hAnsi="Times New Roman" w:cs="Times New Roman"/>
+          <w:sz w:val="24"/>
+          <w:szCs w:val="24"/>
+        </w:rPr>
+        <w:t xml:space="preserve">Modified </w:t>
+      </w:r>
+      <w:r>
+        <w:rPr>
+          <w:rFonts w:ascii="Times New Roman" w:hAnsi="Times New Roman" w:cs="Times New Roman"/>
+          <w:sz w:val="24"/>
+          <w:szCs w:val="24"/>
+        </w:rPr>
+        <w:t xml:space="preserve">Gram Schmidt based on the obtained data above. </w:t>
       </w:r>
     </w:p>
     <w:p>
@@ -13448,8 +13473,6 @@
         </w:rPr>
         <w:t>FIVE (5</w:t>
       </w:r>
-      <w:bookmarkStart w:id="0" w:name="_GoBack"/>
-      <w:bookmarkEnd w:id="0"/>
       <w:r>
         <w:rPr>
           <w:rFonts w:ascii="Times New Roman" w:hAnsi="Times New Roman" w:cs="Times New Roman"/>
@@ -13474,6 +13497,2368 @@
           <w:szCs w:val="24"/>
         </w:rPr>
       </w:pPr>
+      <w:r>
+        <w:rPr>
+          <w:rFonts w:ascii="Times New Roman" w:hAnsi="Times New Roman" w:cs="Times New Roman"/>
+          <w:sz w:val="24"/>
+          <w:szCs w:val="24"/>
+        </w:rPr>
+        <w:t>For the sake of this homework only two algorithms of obtaining the QR decomposition of a given m</w:t>
+      </w:r>
+      <w:r>
+        <w:rPr>
+          <w:rFonts w:ascii="Times New Roman" w:hAnsi="Times New Roman" w:cs="Times New Roman"/>
+          <w:sz w:val="24"/>
+          <w:szCs w:val="24"/>
+        </w:rPr>
+        <w:t xml:space="preserve">atrix A shall be considered, that </w:t>
+      </w:r>
+      <w:r>
+        <w:rPr>
+          <w:rFonts w:ascii="Times New Roman" w:hAnsi="Times New Roman" w:cs="Times New Roman"/>
+          <w:sz w:val="24"/>
+          <w:szCs w:val="24"/>
+        </w:rPr>
+        <w:t>is, Modified</w:t>
+      </w:r>
+      <w:r>
+        <w:rPr>
+          <w:rFonts w:ascii="Times New Roman" w:hAnsi="Times New Roman" w:cs="Times New Roman"/>
+          <w:sz w:val="24"/>
+          <w:szCs w:val="24"/>
+        </w:rPr>
+        <w:t xml:space="preserve"> Gram-Schmidt and Householder Reflection QR decomposition algorithms. </w:t>
+      </w:r>
+      <w:r>
+        <w:rPr>
+          <w:rFonts w:ascii="Times New Roman" w:hAnsi="Times New Roman" w:cs="Times New Roman"/>
+          <w:sz w:val="24"/>
+          <w:szCs w:val="24"/>
+        </w:rPr>
+        <w:t>Again more emphasis will be laid on the most expensive operations</w:t>
+      </w:r>
+      <w:r>
+        <w:rPr>
+          <w:rFonts w:ascii="Times New Roman" w:hAnsi="Times New Roman" w:cs="Times New Roman"/>
+          <w:sz w:val="24"/>
+          <w:szCs w:val="24"/>
+        </w:rPr>
+        <w:t xml:space="preserve"> in terms of memory usage</w:t>
+      </w:r>
+      <w:r>
+        <w:rPr>
+          <w:rFonts w:ascii="Times New Roman" w:hAnsi="Times New Roman" w:cs="Times New Roman"/>
+          <w:sz w:val="24"/>
+          <w:szCs w:val="24"/>
+        </w:rPr>
+        <w:t xml:space="preserve"> and data storage in each of the algorithms. </w:t>
+      </w:r>
+      <w:r>
+        <w:rPr>
+          <w:rFonts w:ascii="Times New Roman" w:hAnsi="Times New Roman" w:cs="Times New Roman"/>
+          <w:sz w:val="24"/>
+          <w:szCs w:val="24"/>
+        </w:rPr>
+        <w:t>These expensive operation includes but not limited to:</w:t>
+      </w:r>
+    </w:p>
+    <w:p>
+      <w:pPr>
+        <w:pStyle w:val="ListParagraph"/>
+        <w:numPr>
+          <w:ilvl w:val="0"/>
+          <w:numId w:val="6"/>
+        </w:numPr>
+        <w:tabs>
+          <w:tab w:val="left" w:pos="5485"/>
+        </w:tabs>
+        <w:spacing w:line="360" w:lineRule="auto"/>
+        <w:jc w:val="both"/>
+        <w:rPr>
+          <w:rFonts w:ascii="Times New Roman" w:hAnsi="Times New Roman" w:cs="Times New Roman"/>
+          <w:sz w:val="24"/>
+          <w:szCs w:val="24"/>
+        </w:rPr>
+      </w:pPr>
+      <w:r>
+        <w:rPr>
+          <w:rFonts w:ascii="Times New Roman" w:hAnsi="Times New Roman" w:cs="Times New Roman"/>
+          <w:sz w:val="24"/>
+          <w:szCs w:val="24"/>
+        </w:rPr>
+        <w:t>Matrix-</w:t>
+      </w:r>
+      <w:r>
+        <w:rPr>
+          <w:rFonts w:ascii="Times New Roman" w:hAnsi="Times New Roman" w:cs="Times New Roman"/>
+          <w:sz w:val="24"/>
+          <w:szCs w:val="24"/>
+        </w:rPr>
+        <w:t>Vector Product</w:t>
+      </w:r>
+    </w:p>
+    <w:p>
+      <w:pPr>
+        <w:pStyle w:val="ListParagraph"/>
+        <w:numPr>
+          <w:ilvl w:val="0"/>
+          <w:numId w:val="6"/>
+        </w:numPr>
+        <w:tabs>
+          <w:tab w:val="left" w:pos="5485"/>
+        </w:tabs>
+        <w:spacing w:line="360" w:lineRule="auto"/>
+        <w:jc w:val="both"/>
+        <w:rPr>
+          <w:rFonts w:ascii="Times New Roman" w:hAnsi="Times New Roman" w:cs="Times New Roman"/>
+          <w:sz w:val="24"/>
+          <w:szCs w:val="24"/>
+        </w:rPr>
+      </w:pPr>
+      <w:r>
+        <w:rPr>
+          <w:rFonts w:ascii="Times New Roman" w:hAnsi="Times New Roman" w:cs="Times New Roman"/>
+          <w:sz w:val="24"/>
+          <w:szCs w:val="24"/>
+        </w:rPr>
+        <w:t>Vector Cross Product</w:t>
+      </w:r>
+    </w:p>
+    <w:p>
+      <w:pPr>
+        <w:pStyle w:val="ListParagraph"/>
+        <w:numPr>
+          <w:ilvl w:val="0"/>
+          <w:numId w:val="6"/>
+        </w:numPr>
+        <w:tabs>
+          <w:tab w:val="left" w:pos="5485"/>
+        </w:tabs>
+        <w:spacing w:line="360" w:lineRule="auto"/>
+        <w:jc w:val="both"/>
+        <w:rPr>
+          <w:rFonts w:ascii="Times New Roman" w:hAnsi="Times New Roman" w:cs="Times New Roman"/>
+          <w:sz w:val="24"/>
+          <w:szCs w:val="24"/>
+        </w:rPr>
+      </w:pPr>
+      <w:r>
+        <w:rPr>
+          <w:rFonts w:ascii="Times New Roman" w:hAnsi="Times New Roman" w:cs="Times New Roman"/>
+          <w:sz w:val="24"/>
+          <w:szCs w:val="24"/>
+        </w:rPr>
+        <w:t>Inner Product/Dot Product</w:t>
+      </w:r>
+    </w:p>
+    <w:p>
+      <w:pPr>
+        <w:pStyle w:val="ListParagraph"/>
+        <w:numPr>
+          <w:ilvl w:val="0"/>
+          <w:numId w:val="6"/>
+        </w:numPr>
+        <w:tabs>
+          <w:tab w:val="left" w:pos="5485"/>
+        </w:tabs>
+        <w:spacing w:line="360" w:lineRule="auto"/>
+        <w:jc w:val="both"/>
+        <w:rPr>
+          <w:rFonts w:ascii="Times New Roman" w:hAnsi="Times New Roman" w:cs="Times New Roman"/>
+          <w:sz w:val="24"/>
+          <w:szCs w:val="24"/>
+        </w:rPr>
+      </w:pPr>
+      <w:r>
+        <w:rPr>
+          <w:rFonts w:ascii="Times New Roman" w:hAnsi="Times New Roman" w:cs="Times New Roman"/>
+          <w:sz w:val="24"/>
+          <w:szCs w:val="24"/>
+        </w:rPr>
+        <w:t>Norm of a Vector</w:t>
+      </w:r>
+    </w:p>
+    <w:p>
+      <w:pPr>
+        <w:pStyle w:val="ListParagraph"/>
+        <w:numPr>
+          <w:ilvl w:val="0"/>
+          <w:numId w:val="6"/>
+        </w:numPr>
+        <w:tabs>
+          <w:tab w:val="left" w:pos="5485"/>
+        </w:tabs>
+        <w:spacing w:line="360" w:lineRule="auto"/>
+        <w:jc w:val="both"/>
+        <w:rPr>
+          <w:rFonts w:ascii="Times New Roman" w:hAnsi="Times New Roman" w:cs="Times New Roman"/>
+          <w:sz w:val="24"/>
+          <w:szCs w:val="24"/>
+        </w:rPr>
+      </w:pPr>
+      <w:r>
+        <w:rPr>
+          <w:rFonts w:ascii="Times New Roman" w:hAnsi="Times New Roman" w:cs="Times New Roman"/>
+          <w:sz w:val="24"/>
+          <w:szCs w:val="24"/>
+        </w:rPr>
+        <w:t>Storage of matrices (both intermediate/temporary and resulting matrices)</w:t>
+      </w:r>
+    </w:p>
+    <w:p>
+      <w:pPr>
+        <w:tabs>
+          <w:tab w:val="left" w:pos="5485"/>
+        </w:tabs>
+        <w:spacing w:line="360" w:lineRule="auto"/>
+        <w:jc w:val="both"/>
+        <w:rPr>
+          <w:rFonts w:ascii="Times New Roman" w:hAnsi="Times New Roman" w:cs="Times New Roman"/>
+          <w:sz w:val="24"/>
+          <w:szCs w:val="24"/>
+        </w:rPr>
+      </w:pPr>
+      <w:r>
+        <w:rPr>
+          <w:rFonts w:ascii="Times New Roman" w:hAnsi="Times New Roman" w:cs="Times New Roman"/>
+          <w:sz w:val="24"/>
+          <w:szCs w:val="24"/>
+        </w:rPr>
+        <w:t>Generally speaking, one of the major setbacks, in terms of memory requirement, of QR decomposition as compare to other algorithms is the need to store and operate on new matrices Q an</w:t>
+      </w:r>
+      <w:r>
+        <w:rPr>
+          <w:rFonts w:ascii="Times New Roman" w:hAnsi="Times New Roman" w:cs="Times New Roman"/>
+          <w:sz w:val="24"/>
+          <w:szCs w:val="24"/>
+        </w:rPr>
+        <w:t>d R as there is no way to get that into the physical memory or RAM of machine with input matr</w:t>
+      </w:r>
+      <w:r>
+        <w:rPr>
+          <w:rFonts w:ascii="Times New Roman" w:hAnsi="Times New Roman" w:cs="Times New Roman"/>
+          <w:sz w:val="24"/>
+          <w:szCs w:val="24"/>
+        </w:rPr>
+        <w:t>ix of relatively</w:t>
+      </w:r>
+      <w:r>
+        <w:rPr>
+          <w:rFonts w:ascii="Times New Roman" w:hAnsi="Times New Roman" w:cs="Times New Roman"/>
+          <w:sz w:val="24"/>
+          <w:szCs w:val="24"/>
+        </w:rPr>
+        <w:t xml:space="preserve"> very</w:t>
+      </w:r>
+      <w:r>
+        <w:rPr>
+          <w:rFonts w:ascii="Times New Roman" w:hAnsi="Times New Roman" w:cs="Times New Roman"/>
+          <w:sz w:val="24"/>
+          <w:szCs w:val="24"/>
+        </w:rPr>
+        <w:t xml:space="preserve"> large dimension; as conventional RAM has limited size</w:t>
+      </w:r>
+      <w:r>
+        <w:rPr>
+          <w:rFonts w:ascii="Times New Roman" w:hAnsi="Times New Roman" w:cs="Times New Roman"/>
+          <w:sz w:val="24"/>
+          <w:szCs w:val="24"/>
+        </w:rPr>
+        <w:t>.</w:t>
+      </w:r>
+    </w:p>
+    <w:p>
+      <w:pPr>
+        <w:tabs>
+          <w:tab w:val="left" w:pos="5485"/>
+        </w:tabs>
+        <w:spacing w:line="360" w:lineRule="auto"/>
+        <w:jc w:val="both"/>
+        <w:rPr>
+          <w:rFonts w:ascii="Times New Roman" w:hAnsi="Times New Roman" w:cs="Times New Roman"/>
+          <w:sz w:val="24"/>
+          <w:szCs w:val="24"/>
+        </w:rPr>
+      </w:pPr>
+      <w:r>
+        <w:rPr>
+          <w:rFonts w:ascii="Times New Roman" w:hAnsi="Times New Roman" w:cs="Times New Roman"/>
+          <w:sz w:val="24"/>
+          <w:szCs w:val="24"/>
+        </w:rPr>
+        <w:t xml:space="preserve">However, comparing Modified Gram Schmidt to Householder Reflection QR decomposition, a number of conclusions/deductions can be made based on the </w:t>
+      </w:r>
+      <w:r>
+        <w:rPr>
+          <w:rFonts w:ascii="Times New Roman" w:hAnsi="Times New Roman" w:cs="Times New Roman"/>
+          <w:sz w:val="24"/>
+          <w:szCs w:val="24"/>
+        </w:rPr>
+        <w:t>implementation of both algorithms shown below:</w:t>
+      </w:r>
+    </w:p>
+    <w:p>
+      <w:pPr>
+        <w:tabs>
+          <w:tab w:val="left" w:pos="5485"/>
+        </w:tabs>
+        <w:spacing w:line="360" w:lineRule="auto"/>
+        <w:jc w:val="both"/>
+        <w:rPr>
+          <w:rFonts w:ascii="Times New Roman" w:hAnsi="Times New Roman" w:cs="Times New Roman"/>
+          <w:sz w:val="24"/>
+          <w:szCs w:val="24"/>
+        </w:rPr>
+      </w:pPr>
+      <w:r>
+        <w:rPr>
+          <w:rFonts w:ascii="Times New Roman" w:hAnsi="Times New Roman" w:cs="Times New Roman"/>
+          <w:sz w:val="24"/>
+          <w:szCs w:val="24"/>
+        </w:rPr>
+        <w:t>Modified Gram Schmidt Code</w:t>
+      </w:r>
+    </w:p>
+    <w:p>
+      <w:pPr>
+        <w:autoSpaceDE w:val="0"/>
+        <w:autoSpaceDN w:val="0"/>
+        <w:adjustRightInd w:val="0"/>
+        <w:spacing w:after="0"/>
+        <w:rPr>
+          <w:rFonts w:ascii="Courier New" w:hAnsi="Courier New" w:cs="Courier New"/>
+          <w:sz w:val="24"/>
+          <w:szCs w:val="24"/>
+        </w:rPr>
+      </w:pPr>
+      <w:r>
+        <w:rPr>
+          <w:rFonts w:ascii="Courier New" w:hAnsi="Courier New" w:cs="Courier New"/>
+          <w:color w:val="0000FF"/>
+          <w:sz w:val="24"/>
+          <w:szCs w:val="24"/>
+        </w:rPr>
+        <w:t>1. function</w:t>
+      </w:r>
+      <w:r>
+        <w:rPr>
+          <w:rFonts w:ascii="Courier New" w:hAnsi="Courier New" w:cs="Courier New"/>
+          <w:color w:val="000000"/>
+          <w:sz w:val="24"/>
+          <w:szCs w:val="24"/>
+        </w:rPr>
+        <w:t xml:space="preserve"> [q, r] = modifiedGS(A)</w:t>
+      </w:r>
+    </w:p>
+    <w:p>
+      <w:pPr>
+        <w:autoSpaceDE w:val="0"/>
+        <w:autoSpaceDN w:val="0"/>
+        <w:adjustRightInd w:val="0"/>
+        <w:spacing w:after="0"/>
+        <w:rPr>
+          <w:rFonts w:ascii="Courier New" w:hAnsi="Courier New" w:cs="Courier New"/>
+          <w:color w:val="228B22"/>
+          <w:sz w:val="24"/>
+          <w:szCs w:val="24"/>
+        </w:rPr>
+      </w:pPr>
+      <w:r>
+        <w:rPr>
+          <w:rFonts w:ascii="Courier New" w:hAnsi="Courier New" w:cs="Courier New"/>
+          <w:color w:val="000000"/>
+          <w:sz w:val="24"/>
+          <w:szCs w:val="24"/>
+        </w:rPr>
+        <w:t xml:space="preserve">2.    m = length(A);                          </w:t>
+      </w:r>
+      <w:r>
+        <w:rPr>
+          <w:rFonts w:ascii="Courier New" w:hAnsi="Courier New" w:cs="Courier New"/>
+          <w:color w:val="000000"/>
+          <w:sz w:val="24"/>
+          <w:szCs w:val="24"/>
+        </w:rPr>
+        <w:t xml:space="preserve">       </w:t>
+      </w:r>
+    </w:p>
+    <w:p>
+      <w:pPr>
+        <w:autoSpaceDE w:val="0"/>
+        <w:autoSpaceDN w:val="0"/>
+        <w:adjustRightInd w:val="0"/>
+        <w:spacing w:after="0"/>
+        <w:rPr>
+          <w:rFonts w:ascii="Courier New" w:hAnsi="Courier New" w:cs="Courier New"/>
+          <w:sz w:val="24"/>
+          <w:szCs w:val="24"/>
+        </w:rPr>
+      </w:pPr>
+      <w:r>
+        <w:rPr>
+          <w:rFonts w:ascii="Courier New" w:hAnsi="Courier New" w:cs="Courier New"/>
+          <w:color w:val="000000"/>
+          <w:sz w:val="24"/>
+          <w:szCs w:val="24"/>
+        </w:rPr>
+        <w:t xml:space="preserve">3.    r(1, 1) = norm(A(:,1));                 </w:t>
+      </w:r>
+    </w:p>
+    <w:p>
+      <w:pPr>
+        <w:autoSpaceDE w:val="0"/>
+        <w:autoSpaceDN w:val="0"/>
+        <w:adjustRightInd w:val="0"/>
+        <w:spacing w:after="0"/>
+        <w:rPr>
+          <w:rFonts w:ascii="Courier New" w:hAnsi="Courier New" w:cs="Courier New"/>
+          <w:sz w:val="24"/>
+          <w:szCs w:val="24"/>
+        </w:rPr>
+      </w:pPr>
+      <w:r>
+        <w:rPr>
+          <w:rFonts w:ascii="Courier New" w:hAnsi="Courier New" w:cs="Courier New"/>
+          <w:color w:val="000000"/>
+          <w:sz w:val="24"/>
+          <w:szCs w:val="24"/>
+        </w:rPr>
+        <w:t xml:space="preserve">4.    assert(r(1, 1) ~= 0);                   </w:t>
+      </w:r>
+    </w:p>
+    <w:p>
+      <w:pPr>
+        <w:autoSpaceDE w:val="0"/>
+        <w:autoSpaceDN w:val="0"/>
+        <w:adjustRightInd w:val="0"/>
+        <w:spacing w:after="0"/>
+        <w:rPr>
+          <w:rFonts w:ascii="Courier New" w:hAnsi="Courier New" w:cs="Courier New"/>
+          <w:color w:val="228B22"/>
+          <w:sz w:val="24"/>
+          <w:szCs w:val="24"/>
+        </w:rPr>
+      </w:pPr>
+      <w:r>
+        <w:rPr>
+          <w:rFonts w:ascii="Courier New" w:hAnsi="Courier New" w:cs="Courier New"/>
+          <w:color w:val="000000"/>
+          <w:sz w:val="24"/>
+          <w:szCs w:val="24"/>
+        </w:rPr>
+        <w:t xml:space="preserve">5.    q(:,1) = (A(:,1))./ r(1, 1);  </w:t>
+      </w:r>
+    </w:p>
+    <w:p>
+      <w:pPr>
+        <w:autoSpaceDE w:val="0"/>
+        <w:autoSpaceDN w:val="0"/>
+        <w:adjustRightInd w:val="0"/>
+        <w:spacing w:after="0"/>
+        <w:rPr>
+          <w:rFonts w:ascii="Courier New" w:hAnsi="Courier New" w:cs="Courier New"/>
+          <w:sz w:val="24"/>
+          <w:szCs w:val="24"/>
+        </w:rPr>
+      </w:pPr>
+      <w:r>
+        <w:rPr>
+          <w:rFonts w:ascii="Courier New" w:hAnsi="Courier New" w:cs="Courier New"/>
+          <w:sz w:val="24"/>
+          <w:szCs w:val="24"/>
+        </w:rPr>
+        <w:t>6.</w:t>
+      </w:r>
+    </w:p>
+    <w:p>
+      <w:pPr>
+        <w:autoSpaceDE w:val="0"/>
+        <w:autoSpaceDN w:val="0"/>
+        <w:adjustRightInd w:val="0"/>
+        <w:spacing w:after="0"/>
+        <w:rPr>
+          <w:rFonts w:ascii="Courier New" w:hAnsi="Courier New" w:cs="Courier New"/>
+          <w:sz w:val="24"/>
+          <w:szCs w:val="24"/>
+        </w:rPr>
+      </w:pPr>
+      <w:r>
+        <w:rPr>
+          <w:rFonts w:ascii="Courier New" w:hAnsi="Courier New" w:cs="Courier New"/>
+          <w:color w:val="000000"/>
+          <w:sz w:val="24"/>
+          <w:szCs w:val="24"/>
+        </w:rPr>
+        <w:t xml:space="preserve">7.    </w:t>
+      </w:r>
+      <w:r>
+        <w:rPr>
+          <w:rFonts w:ascii="Courier New" w:hAnsi="Courier New" w:cs="Courier New"/>
+          <w:color w:val="0000FF"/>
+          <w:sz w:val="24"/>
+          <w:szCs w:val="24"/>
+        </w:rPr>
+        <w:t>for</w:t>
+      </w:r>
+      <w:r>
+        <w:rPr>
+          <w:rFonts w:ascii="Courier New" w:hAnsi="Courier New" w:cs="Courier New"/>
+          <w:color w:val="000000"/>
+          <w:sz w:val="24"/>
+          <w:szCs w:val="24"/>
+        </w:rPr>
+        <w:t xml:space="preserve"> j = 2:1:m</w:t>
+      </w:r>
+    </w:p>
+    <w:p>
+      <w:pPr>
+        <w:autoSpaceDE w:val="0"/>
+        <w:autoSpaceDN w:val="0"/>
+        <w:adjustRightInd w:val="0"/>
+        <w:spacing w:after="0"/>
+        <w:rPr>
+          <w:rFonts w:ascii="Courier New" w:hAnsi="Courier New" w:cs="Courier New"/>
+          <w:sz w:val="24"/>
+          <w:szCs w:val="24"/>
+        </w:rPr>
+      </w:pPr>
+      <w:r>
+        <w:rPr>
+          <w:rFonts w:ascii="Courier New" w:hAnsi="Courier New" w:cs="Courier New"/>
+          <w:color w:val="000000"/>
+          <w:sz w:val="24"/>
+          <w:szCs w:val="24"/>
+        </w:rPr>
+        <w:t xml:space="preserve">8.       q(:,j) = A(:,j);                     </w:t>
+      </w:r>
+    </w:p>
+    <w:p>
+      <w:pPr>
+        <w:autoSpaceDE w:val="0"/>
+        <w:autoSpaceDN w:val="0"/>
+        <w:adjustRightInd w:val="0"/>
+        <w:spacing w:after="0"/>
+        <w:rPr>
+          <w:rFonts w:ascii="Courier New" w:hAnsi="Courier New" w:cs="Courier New"/>
+          <w:color w:val="228B22"/>
+          <w:sz w:val="24"/>
+          <w:szCs w:val="24"/>
+        </w:rPr>
+      </w:pPr>
+      <w:r>
+        <w:rPr>
+          <w:rFonts w:ascii="Courier New" w:hAnsi="Courier New" w:cs="Courier New"/>
+          <w:color w:val="000000"/>
+          <w:sz w:val="24"/>
+          <w:szCs w:val="24"/>
+        </w:rPr>
+        <w:t xml:space="preserve">9.       </w:t>
+      </w:r>
+      <w:r>
+        <w:rPr>
+          <w:rFonts w:ascii="Courier New" w:hAnsi="Courier New" w:cs="Courier New"/>
+          <w:color w:val="0000FF"/>
+          <w:sz w:val="24"/>
+          <w:szCs w:val="24"/>
+        </w:rPr>
+        <w:t>for</w:t>
+      </w:r>
+      <w:r>
+        <w:rPr>
+          <w:rFonts w:ascii="Courier New" w:hAnsi="Courier New" w:cs="Courier New"/>
+          <w:color w:val="000000"/>
+          <w:sz w:val="24"/>
+          <w:szCs w:val="24"/>
+        </w:rPr>
+        <w:t xml:space="preserve"> i = 1:1:j-1                       </w:t>
+      </w:r>
+    </w:p>
+    <w:p>
+      <w:pPr>
+        <w:autoSpaceDE w:val="0"/>
+        <w:autoSpaceDN w:val="0"/>
+        <w:adjustRightInd w:val="0"/>
+        <w:spacing w:after="0"/>
+        <w:rPr>
+          <w:rFonts w:ascii="Courier New" w:hAnsi="Courier New" w:cs="Courier New"/>
+          <w:sz w:val="24"/>
+          <w:szCs w:val="24"/>
+        </w:rPr>
+      </w:pPr>
+      <w:r>
+        <w:rPr>
+          <w:rFonts w:ascii="Courier New" w:hAnsi="Courier New" w:cs="Courier New"/>
+          <w:color w:val="000000"/>
+          <w:sz w:val="24"/>
+          <w:szCs w:val="24"/>
+        </w:rPr>
+        <w:t xml:space="preserve">10.          r(i, j) = dot(q(:,j), q(:,i));    </w:t>
+      </w:r>
+    </w:p>
+    <w:p>
+      <w:pPr>
+        <w:autoSpaceDE w:val="0"/>
+        <w:autoSpaceDN w:val="0"/>
+        <w:adjustRightInd w:val="0"/>
+        <w:spacing w:after="0"/>
+        <w:rPr>
+          <w:rFonts w:ascii="Courier New" w:hAnsi="Courier New" w:cs="Courier New"/>
+          <w:sz w:val="24"/>
+          <w:szCs w:val="24"/>
+        </w:rPr>
+      </w:pPr>
+      <w:r>
+        <w:rPr>
+          <w:rFonts w:ascii="Courier New" w:hAnsi="Courier New" w:cs="Courier New"/>
+          <w:color w:val="000000"/>
+          <w:sz w:val="24"/>
+          <w:szCs w:val="24"/>
+        </w:rPr>
+        <w:t xml:space="preserve">11.          q(:,j) = q(:,j) - r(i, j)*q(:,i); </w:t>
+      </w:r>
+    </w:p>
+    <w:p>
+      <w:pPr>
+        <w:autoSpaceDE w:val="0"/>
+        <w:autoSpaceDN w:val="0"/>
+        <w:adjustRightInd w:val="0"/>
+        <w:spacing w:after="0"/>
+        <w:rPr>
+          <w:rFonts w:ascii="Courier New" w:hAnsi="Courier New" w:cs="Courier New"/>
+          <w:sz w:val="24"/>
+          <w:szCs w:val="24"/>
+        </w:rPr>
+      </w:pPr>
+      <w:r>
+        <w:rPr>
+          <w:rFonts w:ascii="Courier New" w:hAnsi="Courier New" w:cs="Courier New"/>
+          <w:color w:val="000000"/>
+          <w:sz w:val="24"/>
+          <w:szCs w:val="24"/>
+        </w:rPr>
+        <w:t xml:space="preserve">12.      </w:t>
+      </w:r>
+      <w:r>
+        <w:rPr>
+          <w:rFonts w:ascii="Courier New" w:hAnsi="Courier New" w:cs="Courier New"/>
+          <w:color w:val="0000FF"/>
+          <w:sz w:val="24"/>
+          <w:szCs w:val="24"/>
+        </w:rPr>
+        <w:t>end</w:t>
+      </w:r>
+    </w:p>
+    <w:p>
+      <w:pPr>
+        <w:autoSpaceDE w:val="0"/>
+        <w:autoSpaceDN w:val="0"/>
+        <w:adjustRightInd w:val="0"/>
+        <w:spacing w:after="0"/>
+        <w:rPr>
+          <w:rFonts w:ascii="Courier New" w:hAnsi="Courier New" w:cs="Courier New"/>
+          <w:sz w:val="24"/>
+          <w:szCs w:val="24"/>
+        </w:rPr>
+      </w:pPr>
+      <w:r>
+        <w:rPr>
+          <w:rFonts w:ascii="Courier New" w:hAnsi="Courier New" w:cs="Courier New"/>
+          <w:color w:val="000000"/>
+          <w:sz w:val="24"/>
+          <w:szCs w:val="24"/>
+        </w:rPr>
+        <w:t>13.      r(j, j) = norm(q(:,j));</w:t>
+      </w:r>
+    </w:p>
+    <w:p>
+      <w:pPr>
+        <w:autoSpaceDE w:val="0"/>
+        <w:autoSpaceDN w:val="0"/>
+        <w:adjustRightInd w:val="0"/>
+        <w:spacing w:after="0"/>
+        <w:rPr>
+          <w:rFonts w:ascii="Courier New" w:hAnsi="Courier New" w:cs="Courier New"/>
+          <w:sz w:val="24"/>
+          <w:szCs w:val="24"/>
+        </w:rPr>
+      </w:pPr>
+      <w:r>
+        <w:rPr>
+          <w:rFonts w:ascii="Courier New" w:hAnsi="Courier New" w:cs="Courier New"/>
+          <w:color w:val="000000"/>
+          <w:sz w:val="24"/>
+          <w:szCs w:val="24"/>
+        </w:rPr>
+        <w:t xml:space="preserve">14       assert(r(j, j) ~= 0);                 </w:t>
+      </w:r>
+    </w:p>
+    <w:p>
+      <w:pPr>
+        <w:autoSpaceDE w:val="0"/>
+        <w:autoSpaceDN w:val="0"/>
+        <w:adjustRightInd w:val="0"/>
+        <w:spacing w:after="0"/>
+        <w:rPr>
+          <w:rFonts w:ascii="Courier New" w:hAnsi="Courier New" w:cs="Courier New"/>
+          <w:sz w:val="24"/>
+          <w:szCs w:val="24"/>
+        </w:rPr>
+      </w:pPr>
+      <w:r>
+        <w:rPr>
+          <w:rFonts w:ascii="Courier New" w:hAnsi="Courier New" w:cs="Courier New"/>
+          <w:color w:val="000000"/>
+          <w:sz w:val="24"/>
+          <w:szCs w:val="24"/>
+        </w:rPr>
+        <w:t xml:space="preserve">15.      q(:,j) = q(:,j) / r(j, j);      </w:t>
+      </w:r>
+    </w:p>
+    <w:p>
+      <w:pPr>
+        <w:autoSpaceDE w:val="0"/>
+        <w:autoSpaceDN w:val="0"/>
+        <w:adjustRightInd w:val="0"/>
+        <w:spacing w:after="0"/>
+        <w:rPr>
+          <w:rFonts w:ascii="Courier New" w:hAnsi="Courier New" w:cs="Courier New"/>
+          <w:sz w:val="24"/>
+          <w:szCs w:val="24"/>
+        </w:rPr>
+      </w:pPr>
+      <w:r>
+        <w:rPr>
+          <w:rFonts w:ascii="Courier New" w:hAnsi="Courier New" w:cs="Courier New"/>
+          <w:color w:val="000000"/>
+          <w:sz w:val="24"/>
+          <w:szCs w:val="24"/>
+        </w:rPr>
+        <w:t xml:space="preserve">16.   </w:t>
+      </w:r>
+      <w:r>
+        <w:rPr>
+          <w:rFonts w:ascii="Courier New" w:hAnsi="Courier New" w:cs="Courier New"/>
+          <w:color w:val="0000FF"/>
+          <w:sz w:val="24"/>
+          <w:szCs w:val="24"/>
+        </w:rPr>
+        <w:t>end</w:t>
+      </w:r>
+    </w:p>
+    <w:p>
+      <w:pPr>
+        <w:autoSpaceDE w:val="0"/>
+        <w:autoSpaceDN w:val="0"/>
+        <w:adjustRightInd w:val="0"/>
+        <w:spacing w:after="0"/>
+        <w:rPr>
+          <w:rFonts w:ascii="Courier New" w:hAnsi="Courier New" w:cs="Courier New"/>
+          <w:color w:val="0000FF"/>
+          <w:sz w:val="24"/>
+          <w:szCs w:val="24"/>
+        </w:rPr>
+      </w:pPr>
+      <w:r>
+        <w:rPr>
+          <w:rFonts w:ascii="Courier New" w:hAnsi="Courier New" w:cs="Courier New"/>
+          <w:color w:val="0000FF"/>
+          <w:sz w:val="24"/>
+          <w:szCs w:val="24"/>
+        </w:rPr>
+        <w:t>17. end</w:t>
+      </w:r>
+    </w:p>
+    <w:p>
+      <w:pPr>
+        <w:tabs>
+          <w:tab w:val="left" w:pos="5485"/>
+        </w:tabs>
+        <w:spacing w:line="360" w:lineRule="auto"/>
+        <w:jc w:val="both"/>
+        <w:rPr>
+          <w:rFonts w:ascii="Times New Roman" w:hAnsi="Times New Roman" w:cs="Times New Roman"/>
+          <w:sz w:val="24"/>
+          <w:szCs w:val="24"/>
+        </w:rPr>
+      </w:pPr>
+      <w:r>
+        <w:rPr>
+          <w:rFonts w:ascii="Times New Roman" w:hAnsi="Times New Roman" w:cs="Times New Roman"/>
+          <w:sz w:val="24"/>
+          <w:szCs w:val="24"/>
+        </w:rPr>
+        <w:lastRenderedPageBreak/>
+        <w:t>Householder Reflection QR Decomposition</w:t>
+      </w:r>
+    </w:p>
+    <w:p>
+      <w:pPr>
+        <w:autoSpaceDE w:val="0"/>
+        <w:autoSpaceDN w:val="0"/>
+        <w:adjustRightInd w:val="0"/>
+        <w:spacing w:after="0" w:line="240" w:lineRule="auto"/>
+        <w:rPr>
+          <w:rFonts w:ascii="Courier New" w:hAnsi="Courier New" w:cs="Courier New"/>
+          <w:sz w:val="24"/>
+          <w:szCs w:val="24"/>
+        </w:rPr>
+      </w:pPr>
+      <w:r>
+        <w:rPr>
+          <w:rFonts w:ascii="Courier New" w:hAnsi="Courier New" w:cs="Courier New"/>
+          <w:color w:val="4F81BD" w:themeColor="accent1"/>
+          <w:sz w:val="20"/>
+          <w:szCs w:val="20"/>
+        </w:rPr>
+        <w:t>1</w:t>
+      </w:r>
+      <w:r>
+        <w:rPr>
+          <w:rFonts w:ascii="Courier New" w:hAnsi="Courier New" w:cs="Courier New"/>
+          <w:color w:val="0000FF"/>
+          <w:sz w:val="20"/>
+          <w:szCs w:val="20"/>
+        </w:rPr>
+        <w:t>.</w:t>
+      </w:r>
+      <w:r>
+        <w:rPr>
+          <w:rFonts w:ascii="Courier New" w:hAnsi="Courier New" w:cs="Courier New"/>
+          <w:color w:val="0000FF"/>
+          <w:sz w:val="20"/>
+          <w:szCs w:val="20"/>
+        </w:rPr>
+        <w:t xml:space="preserve"> </w:t>
+      </w:r>
+      <w:r>
+        <w:rPr>
+          <w:rFonts w:ascii="Courier New" w:hAnsi="Courier New" w:cs="Courier New"/>
+          <w:color w:val="0000FF"/>
+          <w:sz w:val="20"/>
+          <w:szCs w:val="20"/>
+        </w:rPr>
+        <w:t>function</w:t>
+      </w:r>
+      <w:r>
+        <w:rPr>
+          <w:rFonts w:ascii="Courier New" w:hAnsi="Courier New" w:cs="Courier New"/>
+          <w:color w:val="000000"/>
+          <w:sz w:val="20"/>
+          <w:szCs w:val="20"/>
+        </w:rPr>
+        <w:t xml:space="preserve"> [q, r] = houseHolder(r</w:t>
+      </w:r>
+      <w:r>
+        <w:rPr>
+          <w:rFonts w:ascii="Courier New" w:hAnsi="Courier New" w:cs="Courier New"/>
+          <w:color w:val="000000"/>
+          <w:sz w:val="20"/>
+          <w:szCs w:val="20"/>
+        </w:rPr>
+        <w:t>)</w:t>
+      </w:r>
+      <w:r>
+        <w:rPr>
+          <w:rFonts w:ascii="Courier New" w:hAnsi="Courier New" w:cs="Courier New"/>
+          <w:color w:val="228B22"/>
+          <w:sz w:val="20"/>
+          <w:szCs w:val="20"/>
+        </w:rPr>
+        <w:t xml:space="preserve"> </w:t>
+      </w:r>
+    </w:p>
+    <w:p>
+      <w:pPr>
+        <w:autoSpaceDE w:val="0"/>
+        <w:autoSpaceDN w:val="0"/>
+        <w:adjustRightInd w:val="0"/>
+        <w:spacing w:after="0" w:line="240" w:lineRule="auto"/>
+        <w:rPr>
+          <w:rFonts w:ascii="Courier New" w:hAnsi="Courier New" w:cs="Courier New"/>
+          <w:sz w:val="24"/>
+          <w:szCs w:val="24"/>
+        </w:rPr>
+      </w:pPr>
+      <w:r>
+        <w:rPr>
+          <w:rFonts w:ascii="Courier New" w:hAnsi="Courier New" w:cs="Courier New"/>
+          <w:color w:val="000000"/>
+          <w:sz w:val="20"/>
+          <w:szCs w:val="20"/>
+        </w:rPr>
+        <w:t>2.    [n, m] = size(r);</w:t>
+      </w:r>
+    </w:p>
+    <w:p>
+      <w:pPr>
+        <w:autoSpaceDE w:val="0"/>
+        <w:autoSpaceDN w:val="0"/>
+        <w:adjustRightInd w:val="0"/>
+        <w:spacing w:after="0" w:line="240" w:lineRule="auto"/>
+        <w:rPr>
+          <w:rFonts w:ascii="Courier New" w:hAnsi="Courier New" w:cs="Courier New"/>
+          <w:sz w:val="24"/>
+          <w:szCs w:val="24"/>
+        </w:rPr>
+      </w:pPr>
+      <w:r>
+        <w:rPr>
+          <w:rFonts w:ascii="Courier New" w:hAnsi="Courier New" w:cs="Courier New"/>
+          <w:color w:val="000000"/>
+          <w:sz w:val="20"/>
+          <w:szCs w:val="20"/>
+        </w:rPr>
+        <w:t>3.    I = eye(n, n);</w:t>
+      </w:r>
+    </w:p>
+    <w:p>
+      <w:pPr>
+        <w:autoSpaceDE w:val="0"/>
+        <w:autoSpaceDN w:val="0"/>
+        <w:adjustRightInd w:val="0"/>
+        <w:spacing w:after="0" w:line="240" w:lineRule="auto"/>
+        <w:rPr>
+          <w:rFonts w:ascii="Courier New" w:hAnsi="Courier New" w:cs="Courier New"/>
+          <w:sz w:val="24"/>
+          <w:szCs w:val="24"/>
+        </w:rPr>
+      </w:pPr>
+      <w:r>
+        <w:rPr>
+          <w:rFonts w:ascii="Courier New" w:hAnsi="Courier New" w:cs="Courier New"/>
+          <w:color w:val="000000"/>
+          <w:sz w:val="20"/>
+          <w:szCs w:val="20"/>
+        </w:rPr>
+        <w:t xml:space="preserve">4.    </w:t>
+      </w:r>
+      <w:r>
+        <w:rPr>
+          <w:rFonts w:ascii="Courier New" w:hAnsi="Courier New" w:cs="Courier New"/>
+          <w:color w:val="0000FF"/>
+          <w:sz w:val="20"/>
+          <w:szCs w:val="20"/>
+        </w:rPr>
+        <w:t>for</w:t>
+      </w:r>
+      <w:r>
+        <w:rPr>
+          <w:rFonts w:ascii="Courier New" w:hAnsi="Courier New" w:cs="Courier New"/>
+          <w:color w:val="000000"/>
+          <w:sz w:val="20"/>
+          <w:szCs w:val="20"/>
+        </w:rPr>
+        <w:t xml:space="preserve"> j = 1:m </w:t>
+      </w:r>
+    </w:p>
+    <w:p>
+      <w:pPr>
+        <w:autoSpaceDE w:val="0"/>
+        <w:autoSpaceDN w:val="0"/>
+        <w:adjustRightInd w:val="0"/>
+        <w:spacing w:after="0" w:line="240" w:lineRule="auto"/>
+        <w:rPr>
+          <w:rFonts w:ascii="Courier New" w:hAnsi="Courier New" w:cs="Courier New"/>
+          <w:sz w:val="24"/>
+          <w:szCs w:val="24"/>
+        </w:rPr>
+      </w:pPr>
+      <w:r>
+        <w:rPr>
+          <w:rFonts w:ascii="Courier New" w:hAnsi="Courier New" w:cs="Courier New"/>
+          <w:color w:val="000000"/>
+          <w:sz w:val="20"/>
+          <w:szCs w:val="20"/>
+        </w:rPr>
+        <w:t xml:space="preserve">5.        </w:t>
+      </w:r>
+      <w:r>
+        <w:rPr>
+          <w:rFonts w:ascii="Courier New" w:hAnsi="Courier New" w:cs="Courier New"/>
+          <w:color w:val="0000FF"/>
+          <w:sz w:val="20"/>
+          <w:szCs w:val="20"/>
+        </w:rPr>
+        <w:t>for</w:t>
+      </w:r>
+      <w:r>
+        <w:rPr>
+          <w:rFonts w:ascii="Courier New" w:hAnsi="Courier New" w:cs="Courier New"/>
+          <w:color w:val="000000"/>
+          <w:sz w:val="20"/>
+          <w:szCs w:val="20"/>
+        </w:rPr>
+        <w:t xml:space="preserve"> ii = 1 : j - 1</w:t>
+      </w:r>
+    </w:p>
+    <w:p>
+      <w:pPr>
+        <w:autoSpaceDE w:val="0"/>
+        <w:autoSpaceDN w:val="0"/>
+        <w:adjustRightInd w:val="0"/>
+        <w:spacing w:after="0" w:line="240" w:lineRule="auto"/>
+        <w:rPr>
+          <w:rFonts w:ascii="Courier New" w:hAnsi="Courier New" w:cs="Courier New"/>
+          <w:sz w:val="24"/>
+          <w:szCs w:val="24"/>
+        </w:rPr>
+      </w:pPr>
+      <w:r>
+        <w:rPr>
+          <w:rFonts w:ascii="Courier New" w:hAnsi="Courier New" w:cs="Courier New"/>
+          <w:color w:val="000000"/>
+          <w:sz w:val="20"/>
+          <w:szCs w:val="20"/>
+        </w:rPr>
+        <w:t>6.           r(:, j)=r(:,j)-(1+omega(ii))* w(:, ii)*dot(w(:, ii),r(:, j));</w:t>
+      </w:r>
+    </w:p>
+    <w:p>
+      <w:pPr>
+        <w:autoSpaceDE w:val="0"/>
+        <w:autoSpaceDN w:val="0"/>
+        <w:adjustRightInd w:val="0"/>
+        <w:spacing w:after="0" w:line="240" w:lineRule="auto"/>
+        <w:rPr>
+          <w:rFonts w:ascii="Courier New" w:hAnsi="Courier New" w:cs="Courier New"/>
+          <w:sz w:val="24"/>
+          <w:szCs w:val="24"/>
+        </w:rPr>
+      </w:pPr>
+      <w:r>
+        <w:rPr>
+          <w:rFonts w:ascii="Courier New" w:hAnsi="Courier New" w:cs="Courier New"/>
+          <w:color w:val="000000"/>
+          <w:sz w:val="20"/>
+          <w:szCs w:val="20"/>
+        </w:rPr>
+        <w:t xml:space="preserve">7.        </w:t>
+      </w:r>
+      <w:r>
+        <w:rPr>
+          <w:rFonts w:ascii="Courier New" w:hAnsi="Courier New" w:cs="Courier New"/>
+          <w:color w:val="0000FF"/>
+          <w:sz w:val="20"/>
+          <w:szCs w:val="20"/>
+        </w:rPr>
+        <w:t>end</w:t>
+      </w:r>
+      <w:r>
+        <w:rPr>
+          <w:rFonts w:ascii="Courier New" w:hAnsi="Courier New" w:cs="Courier New"/>
+          <w:color w:val="000000"/>
+          <w:sz w:val="20"/>
+          <w:szCs w:val="20"/>
+        </w:rPr>
+        <w:t xml:space="preserve"> </w:t>
+      </w:r>
+    </w:p>
+    <w:p>
+      <w:pPr>
+        <w:autoSpaceDE w:val="0"/>
+        <w:autoSpaceDN w:val="0"/>
+        <w:adjustRightInd w:val="0"/>
+        <w:spacing w:after="0" w:line="240" w:lineRule="auto"/>
+        <w:rPr>
+          <w:rFonts w:ascii="Courier New" w:hAnsi="Courier New" w:cs="Courier New"/>
+          <w:sz w:val="24"/>
+          <w:szCs w:val="24"/>
+        </w:rPr>
+      </w:pPr>
+      <w:r>
+        <w:rPr>
+          <w:rFonts w:ascii="Courier New" w:hAnsi="Courier New" w:cs="Courier New"/>
+          <w:color w:val="000000"/>
+          <w:sz w:val="20"/>
+          <w:szCs w:val="20"/>
+        </w:rPr>
+        <w:t xml:space="preserve">8.        </w:t>
+      </w:r>
+      <w:r>
+        <w:rPr>
+          <w:rFonts w:ascii="Courier New" w:hAnsi="Courier New" w:cs="Courier New"/>
+          <w:color w:val="0000FF"/>
+          <w:sz w:val="20"/>
+          <w:szCs w:val="20"/>
+        </w:rPr>
+        <w:t>for</w:t>
+      </w:r>
+      <w:r>
+        <w:rPr>
+          <w:rFonts w:ascii="Courier New" w:hAnsi="Courier New" w:cs="Courier New"/>
+          <w:color w:val="000000"/>
+          <w:sz w:val="20"/>
+          <w:szCs w:val="20"/>
+        </w:rPr>
+        <w:t xml:space="preserve"> k = 1:n</w:t>
+      </w:r>
+    </w:p>
+    <w:p>
+      <w:pPr>
+        <w:autoSpaceDE w:val="0"/>
+        <w:autoSpaceDN w:val="0"/>
+        <w:adjustRightInd w:val="0"/>
+        <w:spacing w:after="0" w:line="240" w:lineRule="auto"/>
+        <w:rPr>
+          <w:rFonts w:ascii="Courier New" w:hAnsi="Courier New" w:cs="Courier New"/>
+          <w:sz w:val="24"/>
+          <w:szCs w:val="24"/>
+        </w:rPr>
+      </w:pPr>
+      <w:r>
+        <w:rPr>
+          <w:rFonts w:ascii="Courier New" w:hAnsi="Courier New" w:cs="Courier New"/>
+          <w:color w:val="000000"/>
+          <w:sz w:val="20"/>
+          <w:szCs w:val="20"/>
+        </w:rPr>
+        <w:t xml:space="preserve">9.            </w:t>
+      </w:r>
+      <w:r>
+        <w:rPr>
+          <w:rFonts w:ascii="Courier New" w:hAnsi="Courier New" w:cs="Courier New"/>
+          <w:color w:val="0000FF"/>
+          <w:sz w:val="20"/>
+          <w:szCs w:val="20"/>
+        </w:rPr>
+        <w:t>if</w:t>
+      </w:r>
+      <w:r>
+        <w:rPr>
+          <w:rFonts w:ascii="Courier New" w:hAnsi="Courier New" w:cs="Courier New"/>
+          <w:color w:val="000000"/>
+          <w:sz w:val="20"/>
+          <w:szCs w:val="20"/>
+        </w:rPr>
+        <w:t xml:space="preserve"> k &lt; j; z(k, 1) = 0;</w:t>
+      </w:r>
+    </w:p>
+    <w:p>
+      <w:pPr>
+        <w:autoSpaceDE w:val="0"/>
+        <w:autoSpaceDN w:val="0"/>
+        <w:adjustRightInd w:val="0"/>
+        <w:spacing w:after="0" w:line="240" w:lineRule="auto"/>
+        <w:rPr>
+          <w:rFonts w:ascii="Courier New" w:hAnsi="Courier New" w:cs="Courier New"/>
+          <w:sz w:val="18"/>
+          <w:szCs w:val="24"/>
+        </w:rPr>
+      </w:pPr>
+      <w:r>
+        <w:rPr>
+          <w:rFonts w:ascii="Courier New" w:hAnsi="Courier New" w:cs="Courier New"/>
+          <w:color w:val="000000"/>
+          <w:sz w:val="20"/>
+          <w:szCs w:val="20"/>
+        </w:rPr>
+        <w:t xml:space="preserve">10.           </w:t>
+      </w:r>
+      <w:r>
+        <w:rPr>
+          <w:rFonts w:ascii="Courier New" w:hAnsi="Courier New" w:cs="Courier New"/>
+          <w:color w:val="0000FF"/>
+          <w:sz w:val="20"/>
+          <w:szCs w:val="20"/>
+        </w:rPr>
+        <w:t>elseif</w:t>
+      </w:r>
+      <w:r>
+        <w:rPr>
+          <w:rFonts w:ascii="Courier New" w:hAnsi="Courier New" w:cs="Courier New"/>
+          <w:color w:val="000000"/>
+          <w:sz w:val="20"/>
+          <w:szCs w:val="20"/>
+        </w:rPr>
+        <w:t xml:space="preserve"> k == j; z(k,1)= </w:t>
+      </w:r>
+      <w:r>
+        <w:rPr>
+          <w:rFonts w:ascii="Courier New" w:hAnsi="Courier New" w:cs="Courier New"/>
+          <w:color w:val="000000"/>
+          <w:sz w:val="14"/>
+          <w:szCs w:val="20"/>
+        </w:rPr>
+        <w:t>r(k,j)+ exp(i.*angle(r(k, j))).* norm(r(k:end,j));</w:t>
+      </w:r>
+    </w:p>
+    <w:p>
+      <w:pPr>
+        <w:autoSpaceDE w:val="0"/>
+        <w:autoSpaceDN w:val="0"/>
+        <w:adjustRightInd w:val="0"/>
+        <w:spacing w:after="0" w:line="240" w:lineRule="auto"/>
+        <w:rPr>
+          <w:rFonts w:ascii="Courier New" w:hAnsi="Courier New" w:cs="Courier New"/>
+          <w:sz w:val="24"/>
+          <w:szCs w:val="24"/>
+        </w:rPr>
+      </w:pPr>
+      <w:r>
+        <w:rPr>
+          <w:rFonts w:ascii="Courier New" w:hAnsi="Courier New" w:cs="Courier New"/>
+          <w:color w:val="000000"/>
+          <w:sz w:val="20"/>
+          <w:szCs w:val="20"/>
+        </w:rPr>
+        <w:t xml:space="preserve">11.           </w:t>
+      </w:r>
+      <w:r>
+        <w:rPr>
+          <w:rFonts w:ascii="Courier New" w:hAnsi="Courier New" w:cs="Courier New"/>
+          <w:color w:val="0000FF"/>
+          <w:sz w:val="20"/>
+          <w:szCs w:val="20"/>
+        </w:rPr>
+        <w:t>elseif</w:t>
+      </w:r>
+      <w:r>
+        <w:rPr>
+          <w:rFonts w:ascii="Courier New" w:hAnsi="Courier New" w:cs="Courier New"/>
+          <w:color w:val="000000"/>
+          <w:sz w:val="20"/>
+          <w:szCs w:val="20"/>
+        </w:rPr>
+        <w:t xml:space="preserve"> k &gt; j; z(k, 1) = r(k, j);</w:t>
+      </w:r>
+    </w:p>
+    <w:p>
+      <w:pPr>
+        <w:autoSpaceDE w:val="0"/>
+        <w:autoSpaceDN w:val="0"/>
+        <w:adjustRightInd w:val="0"/>
+        <w:spacing w:after="0" w:line="240" w:lineRule="auto"/>
+        <w:rPr>
+          <w:rFonts w:ascii="Courier New" w:hAnsi="Courier New" w:cs="Courier New"/>
+          <w:sz w:val="24"/>
+          <w:szCs w:val="24"/>
+        </w:rPr>
+      </w:pPr>
+      <w:r>
+        <w:rPr>
+          <w:rFonts w:ascii="Courier New" w:hAnsi="Courier New" w:cs="Courier New"/>
+          <w:color w:val="000000"/>
+          <w:sz w:val="20"/>
+          <w:szCs w:val="20"/>
+        </w:rPr>
+        <w:t xml:space="preserve">12.           </w:t>
+      </w:r>
+      <w:r>
+        <w:rPr>
+          <w:rFonts w:ascii="Courier New" w:hAnsi="Courier New" w:cs="Courier New"/>
+          <w:color w:val="0000FF"/>
+          <w:sz w:val="20"/>
+          <w:szCs w:val="20"/>
+        </w:rPr>
+        <w:t>end</w:t>
+      </w:r>
+    </w:p>
+    <w:p>
+      <w:pPr>
+        <w:autoSpaceDE w:val="0"/>
+        <w:autoSpaceDN w:val="0"/>
+        <w:adjustRightInd w:val="0"/>
+        <w:spacing w:after="0" w:line="240" w:lineRule="auto"/>
+        <w:rPr>
+          <w:rFonts w:ascii="Courier New" w:hAnsi="Courier New" w:cs="Courier New"/>
+          <w:sz w:val="24"/>
+          <w:szCs w:val="24"/>
+        </w:rPr>
+      </w:pPr>
+      <w:r>
+        <w:rPr>
+          <w:rFonts w:ascii="Courier New" w:hAnsi="Courier New" w:cs="Courier New"/>
+          <w:color w:val="000000"/>
+          <w:sz w:val="20"/>
+          <w:szCs w:val="20"/>
+        </w:rPr>
+        <w:t xml:space="preserve">13.       </w:t>
+      </w:r>
+      <w:r>
+        <w:rPr>
+          <w:rFonts w:ascii="Courier New" w:hAnsi="Courier New" w:cs="Courier New"/>
+          <w:color w:val="0000FF"/>
+          <w:sz w:val="20"/>
+          <w:szCs w:val="20"/>
+        </w:rPr>
+        <w:t>end</w:t>
+      </w:r>
+    </w:p>
+    <w:p>
+      <w:pPr>
+        <w:autoSpaceDE w:val="0"/>
+        <w:autoSpaceDN w:val="0"/>
+        <w:adjustRightInd w:val="0"/>
+        <w:spacing w:after="0" w:line="240" w:lineRule="auto"/>
+        <w:rPr>
+          <w:rFonts w:ascii="Courier New" w:hAnsi="Courier New" w:cs="Courier New"/>
+          <w:sz w:val="24"/>
+          <w:szCs w:val="24"/>
+        </w:rPr>
+      </w:pPr>
+      <w:r>
+        <w:rPr>
+          <w:rFonts w:ascii="Courier New" w:hAnsi="Courier New" w:cs="Courier New"/>
+          <w:color w:val="000000"/>
+          <w:sz w:val="20"/>
+          <w:szCs w:val="20"/>
+        </w:rPr>
+        <w:t xml:space="preserve">14.        </w:t>
+      </w:r>
+    </w:p>
+    <w:p>
+      <w:pPr>
+        <w:autoSpaceDE w:val="0"/>
+        <w:autoSpaceDN w:val="0"/>
+        <w:adjustRightInd w:val="0"/>
+        <w:spacing w:after="0" w:line="240" w:lineRule="auto"/>
+        <w:rPr>
+          <w:rFonts w:ascii="Courier New" w:hAnsi="Courier New" w:cs="Courier New"/>
+          <w:color w:val="228B22"/>
+          <w:sz w:val="20"/>
+          <w:szCs w:val="20"/>
+        </w:rPr>
+      </w:pPr>
+      <w:r>
+        <w:rPr>
+          <w:rFonts w:ascii="Courier New" w:hAnsi="Courier New" w:cs="Courier New"/>
+          <w:color w:val="000000"/>
+          <w:sz w:val="20"/>
+          <w:szCs w:val="20"/>
+        </w:rPr>
+        <w:t xml:space="preserve">15.       w(:, j) = z/norm(z);                               </w:t>
+      </w:r>
+    </w:p>
+    <w:p>
+      <w:pPr>
+        <w:autoSpaceDE w:val="0"/>
+        <w:autoSpaceDN w:val="0"/>
+        <w:adjustRightInd w:val="0"/>
+        <w:spacing w:after="0" w:line="240" w:lineRule="auto"/>
+        <w:rPr>
+          <w:rFonts w:ascii="Courier New" w:hAnsi="Courier New" w:cs="Courier New"/>
+          <w:sz w:val="24"/>
+          <w:szCs w:val="24"/>
+        </w:rPr>
+      </w:pPr>
+      <w:r>
+        <w:rPr>
+          <w:rFonts w:ascii="Courier New" w:hAnsi="Courier New" w:cs="Courier New"/>
+          <w:color w:val="000000"/>
+          <w:sz w:val="20"/>
+          <w:szCs w:val="20"/>
+        </w:rPr>
+        <w:t>16.       omega(j) = dot(r(:, j), w(:, j)) / dot(w(:, j), r(:, j));</w:t>
+      </w:r>
+    </w:p>
+    <w:p>
+      <w:pPr>
+        <w:autoSpaceDE w:val="0"/>
+        <w:autoSpaceDN w:val="0"/>
+        <w:adjustRightInd w:val="0"/>
+        <w:spacing w:after="0" w:line="240" w:lineRule="auto"/>
+        <w:rPr>
+          <w:rFonts w:ascii="Courier New" w:hAnsi="Courier New" w:cs="Courier New"/>
+          <w:szCs w:val="24"/>
+        </w:rPr>
+      </w:pPr>
+      <w:r>
+        <w:rPr>
+          <w:rFonts w:ascii="Courier New" w:hAnsi="Courier New" w:cs="Courier New"/>
+          <w:color w:val="000000"/>
+          <w:sz w:val="20"/>
+          <w:szCs w:val="20"/>
+        </w:rPr>
+        <w:t xml:space="preserve">17.       r(:, j) = </w:t>
+      </w:r>
+      <w:r>
+        <w:rPr>
+          <w:rFonts w:ascii="Courier New" w:hAnsi="Courier New" w:cs="Courier New"/>
+          <w:color w:val="000000"/>
+          <w:sz w:val="18"/>
+          <w:szCs w:val="20"/>
+        </w:rPr>
+        <w:t>r(:, j) - (1 + omega(j)) * w(:, j) * dot(w(:, j), r(:, j));</w:t>
+      </w:r>
+    </w:p>
+    <w:p>
+      <w:pPr>
+        <w:autoSpaceDE w:val="0"/>
+        <w:autoSpaceDN w:val="0"/>
+        <w:adjustRightInd w:val="0"/>
+        <w:spacing w:after="0" w:line="240" w:lineRule="auto"/>
+        <w:rPr>
+          <w:rFonts w:ascii="Courier New" w:hAnsi="Courier New" w:cs="Courier New"/>
+          <w:sz w:val="24"/>
+          <w:szCs w:val="24"/>
+        </w:rPr>
+      </w:pPr>
+      <w:r>
+        <w:rPr>
+          <w:rFonts w:ascii="Courier New" w:hAnsi="Courier New" w:cs="Courier New"/>
+          <w:color w:val="000000"/>
+          <w:sz w:val="20"/>
+          <w:szCs w:val="20"/>
+        </w:rPr>
+        <w:t>18.       q(:, j) = I(:, j)-(1 + omega(j)) * w(:, j)* dot(w(:, j), I(:, j));</w:t>
+      </w:r>
+    </w:p>
+    <w:p>
+      <w:pPr>
+        <w:autoSpaceDE w:val="0"/>
+        <w:autoSpaceDN w:val="0"/>
+        <w:adjustRightInd w:val="0"/>
+        <w:spacing w:after="0" w:line="240" w:lineRule="auto"/>
+        <w:rPr>
+          <w:rFonts w:ascii="Courier New" w:hAnsi="Courier New" w:cs="Courier New"/>
+          <w:sz w:val="24"/>
+          <w:szCs w:val="24"/>
+        </w:rPr>
+      </w:pPr>
+      <w:r>
+        <w:rPr>
+          <w:rFonts w:ascii="Courier New" w:hAnsi="Courier New" w:cs="Courier New"/>
+          <w:color w:val="000000"/>
+          <w:sz w:val="20"/>
+          <w:szCs w:val="20"/>
+        </w:rPr>
+        <w:t xml:space="preserve">19.        </w:t>
+      </w:r>
+    </w:p>
+    <w:p>
+      <w:pPr>
+        <w:autoSpaceDE w:val="0"/>
+        <w:autoSpaceDN w:val="0"/>
+        <w:adjustRightInd w:val="0"/>
+        <w:spacing w:after="0" w:line="240" w:lineRule="auto"/>
+        <w:rPr>
+          <w:rFonts w:ascii="Courier New" w:hAnsi="Courier New" w:cs="Courier New"/>
+          <w:sz w:val="24"/>
+          <w:szCs w:val="24"/>
+        </w:rPr>
+      </w:pPr>
+      <w:r>
+        <w:rPr>
+          <w:rFonts w:ascii="Courier New" w:hAnsi="Courier New" w:cs="Courier New"/>
+          <w:color w:val="000000"/>
+          <w:sz w:val="20"/>
+          <w:szCs w:val="20"/>
+        </w:rPr>
+        <w:t xml:space="preserve">20.       </w:t>
+      </w:r>
+      <w:r>
+        <w:rPr>
+          <w:rFonts w:ascii="Courier New" w:hAnsi="Courier New" w:cs="Courier New"/>
+          <w:color w:val="0000FF"/>
+          <w:sz w:val="20"/>
+          <w:szCs w:val="20"/>
+        </w:rPr>
+        <w:t>for</w:t>
+      </w:r>
+      <w:r>
+        <w:rPr>
+          <w:rFonts w:ascii="Courier New" w:hAnsi="Courier New" w:cs="Courier New"/>
+          <w:color w:val="000000"/>
+          <w:sz w:val="20"/>
+          <w:szCs w:val="20"/>
+        </w:rPr>
+        <w:t xml:space="preserve"> ii = j - 1: -1: 1</w:t>
+      </w:r>
+    </w:p>
+    <w:p>
+      <w:pPr>
+        <w:autoSpaceDE w:val="0"/>
+        <w:autoSpaceDN w:val="0"/>
+        <w:adjustRightInd w:val="0"/>
+        <w:spacing w:after="0" w:line="240" w:lineRule="auto"/>
+        <w:rPr>
+          <w:rFonts w:ascii="Courier New" w:hAnsi="Courier New" w:cs="Courier New"/>
+          <w:sz w:val="24"/>
+          <w:szCs w:val="24"/>
+        </w:rPr>
+      </w:pPr>
+      <w:r>
+        <w:rPr>
+          <w:rFonts w:ascii="Courier New" w:hAnsi="Courier New" w:cs="Courier New"/>
+          <w:color w:val="000000"/>
+          <w:sz w:val="20"/>
+          <w:szCs w:val="20"/>
+        </w:rPr>
+        <w:t>21.          q(:,j)=q(:, j)-(1+omega(ii)) * w(:, ii)* dot(w(:, ii), q(:, j));</w:t>
+      </w:r>
+    </w:p>
+    <w:p>
+      <w:pPr>
+        <w:autoSpaceDE w:val="0"/>
+        <w:autoSpaceDN w:val="0"/>
+        <w:adjustRightInd w:val="0"/>
+        <w:spacing w:after="0" w:line="240" w:lineRule="auto"/>
+        <w:rPr>
+          <w:rFonts w:ascii="Courier New" w:hAnsi="Courier New" w:cs="Courier New"/>
+          <w:sz w:val="24"/>
+          <w:szCs w:val="24"/>
+        </w:rPr>
+      </w:pPr>
+      <w:r>
+        <w:rPr>
+          <w:rFonts w:ascii="Courier New" w:hAnsi="Courier New" w:cs="Courier New"/>
+          <w:color w:val="000000"/>
+          <w:sz w:val="20"/>
+          <w:szCs w:val="20"/>
+        </w:rPr>
+        <w:t xml:space="preserve">22.       </w:t>
+      </w:r>
+      <w:r>
+        <w:rPr>
+          <w:rFonts w:ascii="Courier New" w:hAnsi="Courier New" w:cs="Courier New"/>
+          <w:color w:val="0000FF"/>
+          <w:sz w:val="20"/>
+          <w:szCs w:val="20"/>
+        </w:rPr>
+        <w:t>end</w:t>
+      </w:r>
+    </w:p>
+    <w:p>
+      <w:pPr>
+        <w:autoSpaceDE w:val="0"/>
+        <w:autoSpaceDN w:val="0"/>
+        <w:adjustRightInd w:val="0"/>
+        <w:spacing w:after="0" w:line="240" w:lineRule="auto"/>
+        <w:rPr>
+          <w:rFonts w:ascii="Courier New" w:hAnsi="Courier New" w:cs="Courier New"/>
+          <w:sz w:val="24"/>
+          <w:szCs w:val="24"/>
+        </w:rPr>
+      </w:pPr>
+      <w:r>
+        <w:rPr>
+          <w:rFonts w:ascii="Courier New" w:hAnsi="Courier New" w:cs="Courier New"/>
+          <w:color w:val="000000"/>
+          <w:sz w:val="20"/>
+          <w:szCs w:val="20"/>
+        </w:rPr>
+        <w:t xml:space="preserve">23.   </w:t>
+      </w:r>
+      <w:r>
+        <w:rPr>
+          <w:rFonts w:ascii="Courier New" w:hAnsi="Courier New" w:cs="Courier New"/>
+          <w:color w:val="0000FF"/>
+          <w:sz w:val="20"/>
+          <w:szCs w:val="20"/>
+        </w:rPr>
+        <w:t>end</w:t>
+      </w:r>
+    </w:p>
+    <w:p>
+      <w:pPr>
+        <w:autoSpaceDE w:val="0"/>
+        <w:autoSpaceDN w:val="0"/>
+        <w:adjustRightInd w:val="0"/>
+        <w:spacing w:after="0" w:line="240" w:lineRule="auto"/>
+        <w:rPr>
+          <w:rFonts w:ascii="Courier New" w:hAnsi="Courier New" w:cs="Courier New"/>
+          <w:sz w:val="24"/>
+          <w:szCs w:val="24"/>
+        </w:rPr>
+      </w:pPr>
+      <w:r>
+        <w:rPr>
+          <w:rFonts w:ascii="Courier New" w:hAnsi="Courier New" w:cs="Courier New"/>
+          <w:color w:val="0000FF"/>
+          <w:sz w:val="20"/>
+          <w:szCs w:val="20"/>
+        </w:rPr>
+        <w:t>24. end</w:t>
+      </w:r>
+    </w:p>
+    <w:p>
+      <w:pPr>
+        <w:tabs>
+          <w:tab w:val="left" w:pos="5485"/>
+        </w:tabs>
+        <w:spacing w:line="360" w:lineRule="auto"/>
+        <w:jc w:val="both"/>
+        <w:rPr>
+          <w:rFonts w:ascii="Times New Roman" w:hAnsi="Times New Roman" w:cs="Times New Roman"/>
+          <w:sz w:val="24"/>
+          <w:szCs w:val="24"/>
+        </w:rPr>
+      </w:pPr>
+      <w:r>
+        <w:rPr>
+          <w:rFonts w:ascii="Times New Roman" w:hAnsi="Times New Roman" w:cs="Times New Roman"/>
+          <w:sz w:val="24"/>
+          <w:szCs w:val="24"/>
+        </w:rPr>
+        <w:t>Comparing thes</w:t>
+      </w:r>
+      <w:r>
+        <w:rPr>
+          <w:rFonts w:ascii="Times New Roman" w:hAnsi="Times New Roman" w:cs="Times New Roman"/>
+          <w:sz w:val="24"/>
+          <w:szCs w:val="24"/>
+        </w:rPr>
+        <w:t xml:space="preserve">e two algorithms based the </w:t>
+      </w:r>
+      <w:r>
+        <w:rPr>
+          <w:rFonts w:ascii="Times New Roman" w:hAnsi="Times New Roman" w:cs="Times New Roman"/>
+          <w:sz w:val="24"/>
+          <w:szCs w:val="24"/>
+        </w:rPr>
+        <w:t>above</w:t>
+      </w:r>
+      <w:r>
+        <w:rPr>
+          <w:rFonts w:ascii="Times New Roman" w:hAnsi="Times New Roman" w:cs="Times New Roman"/>
+          <w:sz w:val="24"/>
+          <w:szCs w:val="24"/>
+        </w:rPr>
+        <w:t xml:space="preserve"> mentioned criteria, we have </w:t>
+      </w:r>
+    </w:p>
+    <w:tbl>
+      <w:tblPr>
+        <w:tblStyle w:val="GridTable4"/>
+        <w:tblW w:w="10620" w:type="dxa"/>
+        <w:tblInd w:w="-275" w:type="dxa"/>
+        <w:tblLook w:val="04A0" w:firstRow="1" w:lastRow="0" w:firstColumn="1" w:lastColumn="0" w:noHBand="0" w:noVBand="1"/>
+      </w:tblPr>
+      <w:tblGrid>
+        <w:gridCol w:w="4680"/>
+        <w:gridCol w:w="3150"/>
+        <w:gridCol w:w="2790"/>
+      </w:tblGrid>
+      <w:tr>
+        <w:trPr>
+          <w:cnfStyle w:val="100000000000" w:firstRow="1" w:lastRow="0" w:firstColumn="0" w:lastColumn="0" w:oddVBand="0" w:evenVBand="0" w:oddHBand="0" w:evenHBand="0" w:firstRowFirstColumn="0" w:firstRowLastColumn="0" w:lastRowFirstColumn="0" w:lastRowLastColumn="0"/>
+        </w:trPr>
+        <w:tc>
+          <w:tcPr>
+            <w:cnfStyle w:val="001000000000" w:firstRow="0" w:lastRow="0" w:firstColumn="1" w:lastColumn="0" w:oddVBand="0" w:evenVBand="0" w:oddHBand="0" w:evenHBand="0" w:firstRowFirstColumn="0" w:firstRowLastColumn="0" w:lastRowFirstColumn="0" w:lastRowLastColumn="0"/>
+            <w:tcW w:w="4680" w:type="dxa"/>
+          </w:tcPr>
+          <w:p>
+            <w:pPr>
+              <w:tabs>
+                <w:tab w:val="left" w:pos="5485"/>
+              </w:tabs>
+              <w:spacing w:line="360" w:lineRule="auto"/>
+              <w:jc w:val="both"/>
+              <w:rPr>
+                <w:rFonts w:ascii="Times New Roman" w:hAnsi="Times New Roman" w:cs="Times New Roman"/>
+                <w:sz w:val="24"/>
+                <w:szCs w:val="24"/>
+              </w:rPr>
+            </w:pPr>
+          </w:p>
+        </w:tc>
+        <w:tc>
+          <w:tcPr>
+            <w:tcW w:w="3150" w:type="dxa"/>
+          </w:tcPr>
+          <w:p>
+            <w:pPr>
+              <w:tabs>
+                <w:tab w:val="left" w:pos="5485"/>
+              </w:tabs>
+              <w:spacing w:line="360" w:lineRule="auto"/>
+              <w:jc w:val="both"/>
+              <w:cnfStyle w:val="100000000000" w:firstRow="1" w:lastRow="0" w:firstColumn="0" w:lastColumn="0" w:oddVBand="0" w:evenVBand="0" w:oddHBand="0" w:evenHBand="0" w:firstRowFirstColumn="0" w:firstRowLastColumn="0" w:lastRowFirstColumn="0" w:lastRowLastColumn="0"/>
+              <w:rPr>
+                <w:rFonts w:ascii="Times New Roman" w:hAnsi="Times New Roman" w:cs="Times New Roman"/>
+                <w:sz w:val="24"/>
+                <w:szCs w:val="24"/>
+              </w:rPr>
+            </w:pPr>
+            <w:r>
+              <w:rPr>
+                <w:rFonts w:ascii="Times New Roman" w:hAnsi="Times New Roman" w:cs="Times New Roman"/>
+                <w:sz w:val="24"/>
+                <w:szCs w:val="24"/>
+              </w:rPr>
+              <w:t>Modified Gram Schmidt</w:t>
+            </w:r>
+          </w:p>
+        </w:tc>
+        <w:tc>
+          <w:tcPr>
+            <w:tcW w:w="2790" w:type="dxa"/>
+          </w:tcPr>
+          <w:p>
+            <w:pPr>
+              <w:tabs>
+                <w:tab w:val="left" w:pos="5485"/>
+              </w:tabs>
+              <w:spacing w:line="360" w:lineRule="auto"/>
+              <w:jc w:val="both"/>
+              <w:cnfStyle w:val="100000000000" w:firstRow="1" w:lastRow="0" w:firstColumn="0" w:lastColumn="0" w:oddVBand="0" w:evenVBand="0" w:oddHBand="0" w:evenHBand="0" w:firstRowFirstColumn="0" w:firstRowLastColumn="0" w:lastRowFirstColumn="0" w:lastRowLastColumn="0"/>
+              <w:rPr>
+                <w:rFonts w:ascii="Times New Roman" w:hAnsi="Times New Roman" w:cs="Times New Roman"/>
+                <w:sz w:val="24"/>
+                <w:szCs w:val="24"/>
+              </w:rPr>
+            </w:pPr>
+            <w:r>
+              <w:rPr>
+                <w:rFonts w:ascii="Times New Roman" w:hAnsi="Times New Roman" w:cs="Times New Roman"/>
+                <w:sz w:val="24"/>
+                <w:szCs w:val="24"/>
+              </w:rPr>
+              <w:t>Householder Reflection</w:t>
+            </w:r>
+          </w:p>
+        </w:tc>
+      </w:tr>
+      <w:tr>
+        <w:trPr>
+          <w:cnfStyle w:val="000000100000" w:firstRow="0" w:lastRow="0" w:firstColumn="0" w:lastColumn="0" w:oddVBand="0" w:evenVBand="0" w:oddHBand="1" w:evenHBand="0" w:firstRowFirstColumn="0" w:firstRowLastColumn="0" w:lastRowFirstColumn="0" w:lastRowLastColumn="0"/>
+        </w:trPr>
+        <w:tc>
+          <w:tcPr>
+            <w:cnfStyle w:val="001000000000" w:firstRow="0" w:lastRow="0" w:firstColumn="1" w:lastColumn="0" w:oddVBand="0" w:evenVBand="0" w:oddHBand="0" w:evenHBand="0" w:firstRowFirstColumn="0" w:firstRowLastColumn="0" w:lastRowFirstColumn="0" w:lastRowLastColumn="0"/>
+            <w:tcW w:w="4680" w:type="dxa"/>
+          </w:tcPr>
+          <w:p>
+            <w:pPr>
+              <w:tabs>
+                <w:tab w:val="left" w:pos="5485"/>
+              </w:tabs>
+              <w:spacing w:line="360" w:lineRule="auto"/>
+              <w:jc w:val="both"/>
+              <w:rPr>
+                <w:rFonts w:ascii="Times New Roman" w:hAnsi="Times New Roman" w:cs="Times New Roman"/>
+                <w:sz w:val="24"/>
+                <w:szCs w:val="24"/>
+              </w:rPr>
+            </w:pPr>
+            <w:r>
+              <w:rPr>
+                <w:rFonts w:ascii="Times New Roman" w:hAnsi="Times New Roman" w:cs="Times New Roman"/>
+                <w:sz w:val="24"/>
+                <w:szCs w:val="24"/>
+              </w:rPr>
+              <w:t>Matrix-Vector Product</w:t>
+            </w:r>
+          </w:p>
+        </w:tc>
+        <w:tc>
+          <w:tcPr>
+            <w:tcW w:w="3150" w:type="dxa"/>
+          </w:tcPr>
+          <w:p>
+            <w:pPr>
+              <w:tabs>
+                <w:tab w:val="left" w:pos="5485"/>
+              </w:tabs>
+              <w:spacing w:line="360" w:lineRule="auto"/>
+              <w:jc w:val="center"/>
+              <w:cnfStyle w:val="000000100000" w:firstRow="0" w:lastRow="0" w:firstColumn="0" w:lastColumn="0" w:oddVBand="0" w:evenVBand="0" w:oddHBand="1" w:evenHBand="0" w:firstRowFirstColumn="0" w:firstRowLastColumn="0" w:lastRowFirstColumn="0" w:lastRowLastColumn="0"/>
+              <w:rPr>
+                <w:rFonts w:ascii="Times New Roman" w:hAnsi="Times New Roman" w:cs="Times New Roman"/>
+                <w:sz w:val="24"/>
+                <w:szCs w:val="24"/>
+              </w:rPr>
+            </w:pPr>
+            <w:r>
+              <w:rPr>
+                <w:rFonts w:ascii="Times New Roman" w:hAnsi="Times New Roman" w:cs="Times New Roman"/>
+                <w:sz w:val="24"/>
+                <w:szCs w:val="24"/>
+              </w:rPr>
+              <w:t>Nil</w:t>
+            </w:r>
+          </w:p>
+        </w:tc>
+        <w:tc>
+          <w:tcPr>
+            <w:tcW w:w="2790" w:type="dxa"/>
+          </w:tcPr>
+          <w:p>
+            <w:pPr>
+              <w:tabs>
+                <w:tab w:val="left" w:pos="5485"/>
+              </w:tabs>
+              <w:spacing w:line="360" w:lineRule="auto"/>
+              <w:jc w:val="center"/>
+              <w:cnfStyle w:val="000000100000" w:firstRow="0" w:lastRow="0" w:firstColumn="0" w:lastColumn="0" w:oddVBand="0" w:evenVBand="0" w:oddHBand="1" w:evenHBand="0" w:firstRowFirstColumn="0" w:firstRowLastColumn="0" w:lastRowFirstColumn="0" w:lastRowLastColumn="0"/>
+              <w:rPr>
+                <w:rFonts w:ascii="Times New Roman" w:hAnsi="Times New Roman" w:cs="Times New Roman"/>
+                <w:sz w:val="24"/>
+                <w:szCs w:val="24"/>
+              </w:rPr>
+            </w:pPr>
+            <w:r>
+              <w:rPr>
+                <w:rFonts w:ascii="Times New Roman" w:hAnsi="Times New Roman" w:cs="Times New Roman"/>
+                <w:sz w:val="24"/>
+                <w:szCs w:val="24"/>
+              </w:rPr>
+              <w:t>Nil</w:t>
+            </w:r>
+          </w:p>
+        </w:tc>
+      </w:tr>
+      <w:tr>
+        <w:tc>
+          <w:tcPr>
+            <w:cnfStyle w:val="001000000000" w:firstRow="0" w:lastRow="0" w:firstColumn="1" w:lastColumn="0" w:oddVBand="0" w:evenVBand="0" w:oddHBand="0" w:evenHBand="0" w:firstRowFirstColumn="0" w:firstRowLastColumn="0" w:lastRowFirstColumn="0" w:lastRowLastColumn="0"/>
+            <w:tcW w:w="4680" w:type="dxa"/>
+          </w:tcPr>
+          <w:p>
+            <w:pPr>
+              <w:tabs>
+                <w:tab w:val="left" w:pos="5485"/>
+              </w:tabs>
+              <w:spacing w:line="360" w:lineRule="auto"/>
+              <w:jc w:val="both"/>
+              <w:rPr>
+                <w:rFonts w:ascii="Times New Roman" w:hAnsi="Times New Roman" w:cs="Times New Roman"/>
+                <w:sz w:val="24"/>
+                <w:szCs w:val="24"/>
+              </w:rPr>
+            </w:pPr>
+            <w:r>
+              <w:rPr>
+                <w:rFonts w:ascii="Times New Roman" w:hAnsi="Times New Roman" w:cs="Times New Roman"/>
+                <w:sz w:val="24"/>
+                <w:szCs w:val="24"/>
+              </w:rPr>
+              <w:t>Vector Cross Product</w:t>
+            </w:r>
+          </w:p>
+        </w:tc>
+        <w:tc>
+          <w:tcPr>
+            <w:tcW w:w="3150" w:type="dxa"/>
+          </w:tcPr>
+          <w:p>
+            <w:pPr>
+              <w:tabs>
+                <w:tab w:val="left" w:pos="5485"/>
+              </w:tabs>
+              <w:spacing w:line="360" w:lineRule="auto"/>
+              <w:jc w:val="center"/>
+              <w:cnfStyle w:val="000000000000" w:firstRow="0" w:lastRow="0" w:firstColumn="0" w:lastColumn="0" w:oddVBand="0" w:evenVBand="0" w:oddHBand="0" w:evenHBand="0" w:firstRowFirstColumn="0" w:firstRowLastColumn="0" w:lastRowFirstColumn="0" w:lastRowLastColumn="0"/>
+              <w:rPr>
+                <w:rFonts w:ascii="Times New Roman" w:hAnsi="Times New Roman" w:cs="Times New Roman"/>
+                <w:sz w:val="24"/>
+                <w:szCs w:val="24"/>
+              </w:rPr>
+            </w:pPr>
+            <w:r>
+              <w:rPr>
+                <w:rFonts w:ascii="Times New Roman" w:hAnsi="Times New Roman" w:cs="Times New Roman"/>
+                <w:sz w:val="24"/>
+                <w:szCs w:val="24"/>
+              </w:rPr>
+              <w:t>Nil</w:t>
+            </w:r>
+          </w:p>
+        </w:tc>
+        <w:tc>
+          <w:tcPr>
+            <w:tcW w:w="2790" w:type="dxa"/>
+          </w:tcPr>
+          <w:p>
+            <w:pPr>
+              <w:tabs>
+                <w:tab w:val="left" w:pos="5485"/>
+              </w:tabs>
+              <w:spacing w:line="360" w:lineRule="auto"/>
+              <w:jc w:val="center"/>
+              <w:cnfStyle w:val="000000000000" w:firstRow="0" w:lastRow="0" w:firstColumn="0" w:lastColumn="0" w:oddVBand="0" w:evenVBand="0" w:oddHBand="0" w:evenHBand="0" w:firstRowFirstColumn="0" w:firstRowLastColumn="0" w:lastRowFirstColumn="0" w:lastRowLastColumn="0"/>
+              <w:rPr>
+                <w:rFonts w:ascii="Times New Roman" w:hAnsi="Times New Roman" w:cs="Times New Roman"/>
+                <w:sz w:val="24"/>
+                <w:szCs w:val="24"/>
+              </w:rPr>
+            </w:pPr>
+            <w:r>
+              <w:rPr>
+                <w:rFonts w:ascii="Times New Roman" w:hAnsi="Times New Roman" w:cs="Times New Roman"/>
+                <w:sz w:val="24"/>
+                <w:szCs w:val="24"/>
+              </w:rPr>
+              <w:t>Nil</w:t>
+            </w:r>
+          </w:p>
+        </w:tc>
+      </w:tr>
+      <w:tr>
+        <w:trPr>
+          <w:cnfStyle w:val="000000100000" w:firstRow="0" w:lastRow="0" w:firstColumn="0" w:lastColumn="0" w:oddVBand="0" w:evenVBand="0" w:oddHBand="1" w:evenHBand="0" w:firstRowFirstColumn="0" w:firstRowLastColumn="0" w:lastRowFirstColumn="0" w:lastRowLastColumn="0"/>
+        </w:trPr>
+        <w:tc>
+          <w:tcPr>
+            <w:cnfStyle w:val="001000000000" w:firstRow="0" w:lastRow="0" w:firstColumn="1" w:lastColumn="0" w:oddVBand="0" w:evenVBand="0" w:oddHBand="0" w:evenHBand="0" w:firstRowFirstColumn="0" w:firstRowLastColumn="0" w:lastRowFirstColumn="0" w:lastRowLastColumn="0"/>
+            <w:tcW w:w="4680" w:type="dxa"/>
+          </w:tcPr>
+          <w:p>
+            <w:pPr>
+              <w:tabs>
+                <w:tab w:val="left" w:pos="5485"/>
+              </w:tabs>
+              <w:spacing w:line="360" w:lineRule="auto"/>
+              <w:jc w:val="both"/>
+              <w:rPr>
+                <w:rFonts w:ascii="Times New Roman" w:hAnsi="Times New Roman" w:cs="Times New Roman"/>
+                <w:sz w:val="24"/>
+                <w:szCs w:val="24"/>
+              </w:rPr>
+            </w:pPr>
+            <w:r>
+              <w:rPr>
+                <w:rFonts w:ascii="Times New Roman" w:hAnsi="Times New Roman" w:cs="Times New Roman"/>
+                <w:sz w:val="24"/>
+                <w:szCs w:val="24"/>
+              </w:rPr>
+              <w:t>Inner Product/Dot Product</w:t>
+            </w:r>
+          </w:p>
+        </w:tc>
+        <w:tc>
+          <w:tcPr>
+            <w:tcW w:w="3150" w:type="dxa"/>
+          </w:tcPr>
+          <w:p>
+            <w:pPr>
+              <w:tabs>
+                <w:tab w:val="left" w:pos="5485"/>
+              </w:tabs>
+              <w:spacing w:line="360" w:lineRule="auto"/>
+              <w:jc w:val="center"/>
+              <w:cnfStyle w:val="000000100000" w:firstRow="0" w:lastRow="0" w:firstColumn="0" w:lastColumn="0" w:oddVBand="0" w:evenVBand="0" w:oddHBand="1" w:evenHBand="0" w:firstRowFirstColumn="0" w:firstRowLastColumn="0" w:lastRowFirstColumn="0" w:lastRowLastColumn="0"/>
+              <w:rPr>
+                <w:rFonts w:ascii="Times New Roman" w:hAnsi="Times New Roman" w:cs="Times New Roman"/>
+                <w:sz w:val="24"/>
+                <w:szCs w:val="24"/>
+              </w:rPr>
+            </w:pPr>
+            <w:r>
+              <w:rPr>
+                <w:rFonts w:ascii="Times New Roman" w:hAnsi="Times New Roman" w:cs="Times New Roman"/>
+                <w:sz w:val="24"/>
+                <w:szCs w:val="24"/>
+              </w:rPr>
+              <w:t xml:space="preserve">1 </w:t>
+            </w:r>
+          </w:p>
+        </w:tc>
+        <w:tc>
+          <w:tcPr>
+            <w:tcW w:w="2790" w:type="dxa"/>
+          </w:tcPr>
+          <w:p>
+            <w:pPr>
+              <w:tabs>
+                <w:tab w:val="left" w:pos="5485"/>
+              </w:tabs>
+              <w:spacing w:line="360" w:lineRule="auto"/>
+              <w:jc w:val="center"/>
+              <w:cnfStyle w:val="000000100000" w:firstRow="0" w:lastRow="0" w:firstColumn="0" w:lastColumn="0" w:oddVBand="0" w:evenVBand="0" w:oddHBand="1" w:evenHBand="0" w:firstRowFirstColumn="0" w:firstRowLastColumn="0" w:lastRowFirstColumn="0" w:lastRowLastColumn="0"/>
+              <w:rPr>
+                <w:rFonts w:ascii="Times New Roman" w:hAnsi="Times New Roman" w:cs="Times New Roman"/>
+                <w:sz w:val="24"/>
+                <w:szCs w:val="24"/>
+              </w:rPr>
+            </w:pPr>
+            <w:r>
+              <w:rPr>
+                <w:rFonts w:ascii="Times New Roman" w:hAnsi="Times New Roman" w:cs="Times New Roman"/>
+                <w:sz w:val="24"/>
+                <w:szCs w:val="24"/>
+              </w:rPr>
+              <w:t>6</w:t>
+            </w:r>
+          </w:p>
+        </w:tc>
+      </w:tr>
+      <w:tr>
+        <w:tc>
+          <w:tcPr>
+            <w:cnfStyle w:val="001000000000" w:firstRow="0" w:lastRow="0" w:firstColumn="1" w:lastColumn="0" w:oddVBand="0" w:evenVBand="0" w:oddHBand="0" w:evenHBand="0" w:firstRowFirstColumn="0" w:firstRowLastColumn="0" w:lastRowFirstColumn="0" w:lastRowLastColumn="0"/>
+            <w:tcW w:w="4680" w:type="dxa"/>
+          </w:tcPr>
+          <w:p>
+            <w:pPr>
+              <w:tabs>
+                <w:tab w:val="left" w:pos="5485"/>
+              </w:tabs>
+              <w:spacing w:line="360" w:lineRule="auto"/>
+              <w:jc w:val="both"/>
+              <w:rPr>
+                <w:rFonts w:ascii="Times New Roman" w:hAnsi="Times New Roman" w:cs="Times New Roman"/>
+                <w:sz w:val="24"/>
+                <w:szCs w:val="24"/>
+              </w:rPr>
+            </w:pPr>
+            <w:r>
+              <w:rPr>
+                <w:rFonts w:ascii="Times New Roman" w:hAnsi="Times New Roman" w:cs="Times New Roman"/>
+                <w:sz w:val="24"/>
+                <w:szCs w:val="24"/>
+              </w:rPr>
+              <w:t>Norm of a Vector</w:t>
+            </w:r>
+          </w:p>
+        </w:tc>
+        <w:tc>
+          <w:tcPr>
+            <w:tcW w:w="3150" w:type="dxa"/>
+          </w:tcPr>
+          <w:p>
+            <w:pPr>
+              <w:tabs>
+                <w:tab w:val="left" w:pos="5485"/>
+              </w:tabs>
+              <w:spacing w:line="360" w:lineRule="auto"/>
+              <w:jc w:val="center"/>
+              <w:cnfStyle w:val="000000000000" w:firstRow="0" w:lastRow="0" w:firstColumn="0" w:lastColumn="0" w:oddVBand="0" w:evenVBand="0" w:oddHBand="0" w:evenHBand="0" w:firstRowFirstColumn="0" w:firstRowLastColumn="0" w:lastRowFirstColumn="0" w:lastRowLastColumn="0"/>
+              <w:rPr>
+                <w:rFonts w:ascii="Times New Roman" w:hAnsi="Times New Roman" w:cs="Times New Roman"/>
+                <w:sz w:val="24"/>
+                <w:szCs w:val="24"/>
+              </w:rPr>
+            </w:pPr>
+            <w:r>
+              <w:rPr>
+                <w:rFonts w:ascii="Times New Roman" w:hAnsi="Times New Roman" w:cs="Times New Roman"/>
+                <w:sz w:val="24"/>
+                <w:szCs w:val="24"/>
+              </w:rPr>
+              <w:t>2</w:t>
+            </w:r>
+          </w:p>
+        </w:tc>
+        <w:tc>
+          <w:tcPr>
+            <w:tcW w:w="2790" w:type="dxa"/>
+          </w:tcPr>
+          <w:p>
+            <w:pPr>
+              <w:tabs>
+                <w:tab w:val="left" w:pos="5485"/>
+              </w:tabs>
+              <w:spacing w:line="360" w:lineRule="auto"/>
+              <w:jc w:val="center"/>
+              <w:cnfStyle w:val="000000000000" w:firstRow="0" w:lastRow="0" w:firstColumn="0" w:lastColumn="0" w:oddVBand="0" w:evenVBand="0" w:oddHBand="0" w:evenHBand="0" w:firstRowFirstColumn="0" w:firstRowLastColumn="0" w:lastRowFirstColumn="0" w:lastRowLastColumn="0"/>
+              <w:rPr>
+                <w:rFonts w:ascii="Times New Roman" w:hAnsi="Times New Roman" w:cs="Times New Roman"/>
+                <w:sz w:val="24"/>
+                <w:szCs w:val="24"/>
+              </w:rPr>
+            </w:pPr>
+            <w:r>
+              <w:rPr>
+                <w:rFonts w:ascii="Times New Roman" w:hAnsi="Times New Roman" w:cs="Times New Roman"/>
+                <w:sz w:val="24"/>
+                <w:szCs w:val="24"/>
+              </w:rPr>
+              <w:t>2</w:t>
+            </w:r>
+          </w:p>
+        </w:tc>
+      </w:tr>
+      <w:tr>
+        <w:trPr>
+          <w:cnfStyle w:val="000000100000" w:firstRow="0" w:lastRow="0" w:firstColumn="0" w:lastColumn="0" w:oddVBand="0" w:evenVBand="0" w:oddHBand="1" w:evenHBand="0" w:firstRowFirstColumn="0" w:firstRowLastColumn="0" w:lastRowFirstColumn="0" w:lastRowLastColumn="0"/>
+        </w:trPr>
+        <w:tc>
+          <w:tcPr>
+            <w:cnfStyle w:val="001000000000" w:firstRow="0" w:lastRow="0" w:firstColumn="1" w:lastColumn="0" w:oddVBand="0" w:evenVBand="0" w:oddHBand="0" w:evenHBand="0" w:firstRowFirstColumn="0" w:firstRowLastColumn="0" w:lastRowFirstColumn="0" w:lastRowLastColumn="0"/>
+            <w:tcW w:w="4680" w:type="dxa"/>
+          </w:tcPr>
+          <w:p>
+            <w:pPr>
+              <w:tabs>
+                <w:tab w:val="left" w:pos="5485"/>
+              </w:tabs>
+              <w:spacing w:line="360" w:lineRule="auto"/>
+              <w:jc w:val="both"/>
+              <w:rPr>
+                <w:rFonts w:ascii="Times New Roman" w:hAnsi="Times New Roman" w:cs="Times New Roman"/>
+                <w:sz w:val="24"/>
+                <w:szCs w:val="24"/>
+              </w:rPr>
+            </w:pPr>
+            <w:r>
+              <w:rPr>
+                <w:rFonts w:ascii="Times New Roman" w:hAnsi="Times New Roman" w:cs="Times New Roman"/>
+                <w:sz w:val="24"/>
+                <w:szCs w:val="24"/>
+              </w:rPr>
+              <w:t>Entry-wise Arithmetic operation a vector</w:t>
+            </w:r>
+          </w:p>
+        </w:tc>
+        <w:tc>
+          <w:tcPr>
+            <w:tcW w:w="3150" w:type="dxa"/>
+          </w:tcPr>
+          <w:p>
+            <w:pPr>
+              <w:tabs>
+                <w:tab w:val="left" w:pos="5485"/>
+              </w:tabs>
+              <w:spacing w:line="360" w:lineRule="auto"/>
+              <w:jc w:val="center"/>
+              <w:cnfStyle w:val="000000100000" w:firstRow="0" w:lastRow="0" w:firstColumn="0" w:lastColumn="0" w:oddVBand="0" w:evenVBand="0" w:oddHBand="1" w:evenHBand="0" w:firstRowFirstColumn="0" w:firstRowLastColumn="0" w:lastRowFirstColumn="0" w:lastRowLastColumn="0"/>
+              <w:rPr>
+                <w:rFonts w:ascii="Times New Roman" w:hAnsi="Times New Roman" w:cs="Times New Roman"/>
+                <w:sz w:val="24"/>
+                <w:szCs w:val="24"/>
+              </w:rPr>
+            </w:pPr>
+            <w:r>
+              <w:rPr>
+                <w:rFonts w:ascii="Times New Roman" w:hAnsi="Times New Roman" w:cs="Times New Roman"/>
+                <w:sz w:val="24"/>
+                <w:szCs w:val="24"/>
+              </w:rPr>
+              <w:t>4</w:t>
+            </w:r>
+          </w:p>
+        </w:tc>
+        <w:tc>
+          <w:tcPr>
+            <w:tcW w:w="2790" w:type="dxa"/>
+          </w:tcPr>
+          <w:p>
+            <w:pPr>
+              <w:tabs>
+                <w:tab w:val="left" w:pos="5485"/>
+              </w:tabs>
+              <w:spacing w:line="360" w:lineRule="auto"/>
+              <w:jc w:val="center"/>
+              <w:cnfStyle w:val="000000100000" w:firstRow="0" w:lastRow="0" w:firstColumn="0" w:lastColumn="0" w:oddVBand="0" w:evenVBand="0" w:oddHBand="1" w:evenHBand="0" w:firstRowFirstColumn="0" w:firstRowLastColumn="0" w:lastRowFirstColumn="0" w:lastRowLastColumn="0"/>
+              <w:rPr>
+                <w:rFonts w:ascii="Times New Roman" w:hAnsi="Times New Roman" w:cs="Times New Roman"/>
+                <w:sz w:val="24"/>
+                <w:szCs w:val="24"/>
+              </w:rPr>
+            </w:pPr>
+            <w:r>
+              <w:rPr>
+                <w:rFonts w:ascii="Times New Roman" w:hAnsi="Times New Roman" w:cs="Times New Roman"/>
+                <w:sz w:val="24"/>
+                <w:szCs w:val="24"/>
+              </w:rPr>
+              <w:t>11</w:t>
+            </w:r>
+          </w:p>
+        </w:tc>
+      </w:tr>
+      <w:tr>
+        <w:tc>
+          <w:tcPr>
+            <w:cnfStyle w:val="001000000000" w:firstRow="0" w:lastRow="0" w:firstColumn="1" w:lastColumn="0" w:oddVBand="0" w:evenVBand="0" w:oddHBand="0" w:evenHBand="0" w:firstRowFirstColumn="0" w:firstRowLastColumn="0" w:lastRowFirstColumn="0" w:lastRowLastColumn="0"/>
+            <w:tcW w:w="4680" w:type="dxa"/>
+          </w:tcPr>
+          <w:p>
+            <w:pPr>
+              <w:tabs>
+                <w:tab w:val="left" w:pos="5485"/>
+              </w:tabs>
+              <w:spacing w:line="360" w:lineRule="auto"/>
+              <w:jc w:val="both"/>
+              <w:rPr>
+                <w:rFonts w:ascii="Times New Roman" w:hAnsi="Times New Roman" w:cs="Times New Roman"/>
+                <w:sz w:val="24"/>
+                <w:szCs w:val="24"/>
+              </w:rPr>
+            </w:pPr>
+            <w:r>
+              <w:rPr>
+                <w:rFonts w:ascii="Times New Roman" w:hAnsi="Times New Roman" w:cs="Times New Roman"/>
+                <w:sz w:val="24"/>
+                <w:szCs w:val="24"/>
+              </w:rPr>
+              <w:t>Storage of matrices</w:t>
+            </w:r>
+          </w:p>
+        </w:tc>
+        <w:tc>
+          <w:tcPr>
+            <w:tcW w:w="3150" w:type="dxa"/>
+          </w:tcPr>
+          <w:p>
+            <w:pPr>
+              <w:tabs>
+                <w:tab w:val="left" w:pos="5485"/>
+              </w:tabs>
+              <w:spacing w:line="360" w:lineRule="auto"/>
+              <w:jc w:val="center"/>
+              <w:cnfStyle w:val="000000000000" w:firstRow="0" w:lastRow="0" w:firstColumn="0" w:lastColumn="0" w:oddVBand="0" w:evenVBand="0" w:oddHBand="0" w:evenHBand="0" w:firstRowFirstColumn="0" w:firstRowLastColumn="0" w:lastRowFirstColumn="0" w:lastRowLastColumn="0"/>
+              <w:rPr>
+                <w:rFonts w:ascii="Times New Roman" w:hAnsi="Times New Roman" w:cs="Times New Roman"/>
+                <w:sz w:val="24"/>
+                <w:szCs w:val="24"/>
+              </w:rPr>
+            </w:pPr>
+            <w:r>
+              <w:rPr>
+                <w:rFonts w:ascii="Times New Roman" w:hAnsi="Times New Roman" w:cs="Times New Roman"/>
+                <w:sz w:val="24"/>
+                <w:szCs w:val="24"/>
+              </w:rPr>
+              <w:t>3 (q, r, A)</w:t>
+            </w:r>
+          </w:p>
+        </w:tc>
+        <w:tc>
+          <w:tcPr>
+            <w:tcW w:w="2790" w:type="dxa"/>
+          </w:tcPr>
+          <w:p>
+            <w:pPr>
+              <w:tabs>
+                <w:tab w:val="left" w:pos="5485"/>
+              </w:tabs>
+              <w:spacing w:line="360" w:lineRule="auto"/>
+              <w:jc w:val="center"/>
+              <w:cnfStyle w:val="000000000000" w:firstRow="0" w:lastRow="0" w:firstColumn="0" w:lastColumn="0" w:oddVBand="0" w:evenVBand="0" w:oddHBand="0" w:evenHBand="0" w:firstRowFirstColumn="0" w:firstRowLastColumn="0" w:lastRowFirstColumn="0" w:lastRowLastColumn="0"/>
+              <w:rPr>
+                <w:rFonts w:ascii="Times New Roman" w:hAnsi="Times New Roman" w:cs="Times New Roman"/>
+                <w:sz w:val="24"/>
+                <w:szCs w:val="24"/>
+              </w:rPr>
+            </w:pPr>
+            <w:r>
+              <w:rPr>
+                <w:rFonts w:ascii="Times New Roman" w:hAnsi="Times New Roman" w:cs="Times New Roman"/>
+                <w:sz w:val="24"/>
+                <w:szCs w:val="24"/>
+              </w:rPr>
+              <w:t>3</w:t>
+            </w:r>
+            <w:r>
+              <w:rPr>
+                <w:rFonts w:ascii="Times New Roman" w:hAnsi="Times New Roman" w:cs="Times New Roman"/>
+                <w:sz w:val="24"/>
+                <w:szCs w:val="24"/>
+              </w:rPr>
+              <w:t xml:space="preserve"> (q,</w:t>
+            </w:r>
+            <w:r>
+              <w:rPr>
+                <w:rFonts w:ascii="Times New Roman" w:hAnsi="Times New Roman" w:cs="Times New Roman"/>
+                <w:sz w:val="24"/>
+                <w:szCs w:val="24"/>
+              </w:rPr>
+              <w:t xml:space="preserve"> </w:t>
+            </w:r>
+            <w:r>
+              <w:rPr>
+                <w:rFonts w:ascii="Times New Roman" w:hAnsi="Times New Roman" w:cs="Times New Roman"/>
+                <w:sz w:val="24"/>
+                <w:szCs w:val="24"/>
+              </w:rPr>
+              <w:t>r</w:t>
+            </w:r>
+            <w:r>
+              <w:rPr>
+                <w:rFonts w:ascii="Times New Roman" w:hAnsi="Times New Roman" w:cs="Times New Roman"/>
+                <w:sz w:val="24"/>
+                <w:szCs w:val="24"/>
+              </w:rPr>
+              <w:t>, I</w:t>
+            </w:r>
+            <w:r>
+              <w:rPr>
+                <w:rFonts w:ascii="Times New Roman" w:hAnsi="Times New Roman" w:cs="Times New Roman"/>
+                <w:sz w:val="24"/>
+                <w:szCs w:val="24"/>
+              </w:rPr>
+              <w:t>)</w:t>
+            </w:r>
+          </w:p>
+        </w:tc>
+      </w:tr>
+    </w:tbl>
+    <w:p>
+      <w:pPr>
+        <w:tabs>
+          <w:tab w:val="left" w:pos="5485"/>
+        </w:tabs>
+        <w:rPr>
+          <w:rFonts w:ascii="Times New Roman" w:hAnsi="Times New Roman" w:cs="Times New Roman"/>
+          <w:b/>
+          <w:sz w:val="24"/>
+          <w:szCs w:val="24"/>
+        </w:rPr>
+      </w:pPr>
+    </w:p>
+    <w:p>
+      <w:pPr>
+        <w:tabs>
+          <w:tab w:val="left" w:pos="5485"/>
+        </w:tabs>
+        <w:rPr>
+          <w:rFonts w:ascii="Times New Roman" w:hAnsi="Times New Roman" w:cs="Times New Roman"/>
+          <w:b/>
+          <w:sz w:val="24"/>
+          <w:szCs w:val="24"/>
+        </w:rPr>
+      </w:pPr>
+      <w:r>
+        <w:rPr>
+          <w:rFonts w:ascii="Times New Roman" w:hAnsi="Times New Roman" w:cs="Times New Roman"/>
+          <w:b/>
+          <w:sz w:val="24"/>
+          <w:szCs w:val="24"/>
+        </w:rPr>
+        <w:t>Observation</w:t>
+      </w:r>
+      <w:r>
+        <w:rPr>
+          <w:rFonts w:ascii="Times New Roman" w:hAnsi="Times New Roman" w:cs="Times New Roman"/>
+          <w:b/>
+          <w:sz w:val="24"/>
+          <w:szCs w:val="24"/>
+        </w:rPr>
+        <w:t xml:space="preserve">: </w:t>
+      </w:r>
+    </w:p>
+    <w:p>
+      <w:pPr>
+        <w:tabs>
+          <w:tab w:val="left" w:pos="5485"/>
+        </w:tabs>
+        <w:spacing w:line="360" w:lineRule="auto"/>
+        <w:jc w:val="both"/>
+        <w:rPr>
+          <w:rFonts w:ascii="Times New Roman" w:hAnsi="Times New Roman" w:cs="Times New Roman"/>
+          <w:sz w:val="24"/>
+          <w:szCs w:val="24"/>
+        </w:rPr>
+      </w:pPr>
+      <w:r>
+        <w:rPr>
+          <w:rFonts w:ascii="Times New Roman" w:hAnsi="Times New Roman" w:cs="Times New Roman"/>
+          <w:sz w:val="24"/>
+          <w:szCs w:val="24"/>
+        </w:rPr>
+        <w:t>From the table above it is obvious that Householder QR decomposition use more memory in terms operations on the vectors than Modified Gram Schmidt algorithm. However, despite the fact that Householder method has been</w:t>
+      </w:r>
+      <w:r>
+        <w:rPr>
+          <w:rFonts w:ascii="Times New Roman" w:hAnsi="Times New Roman" w:cs="Times New Roman"/>
+          <w:sz w:val="24"/>
+          <w:szCs w:val="24"/>
+        </w:rPr>
+        <w:t xml:space="preserve"> carefully</w:t>
+      </w:r>
+      <w:bookmarkStart w:id="0" w:name="_GoBack"/>
+      <w:bookmarkEnd w:id="0"/>
+      <w:r>
+        <w:rPr>
+          <w:rFonts w:ascii="Times New Roman" w:hAnsi="Times New Roman" w:cs="Times New Roman"/>
+          <w:sz w:val="24"/>
+          <w:szCs w:val="24"/>
+        </w:rPr>
+        <w:t xml:space="preserve"> implemented to store the new upper triangular matrix R into the input matrix A but the presence of identity matrix I in the Householder QR has also worsened the case and made it to still come in the same level as Modified Gram Schmidt with total number of stored matrices to be 3.</w:t>
+      </w:r>
     </w:p>
     <w:sectPr>
       <w:pgSz w:w="12240" w:h="15840"/>
@@ -13538,10 +15923,10 @@
 <file path=word/numbering.xml><?xml version="1.0" encoding="utf-8"?>
 <w:numbering xmlns:wpc="http://schemas.microsoft.com/office/word/2010/wordprocessingCanvas" xmlns:cx="http://schemas.microsoft.com/office/drawing/2014/chartex" xmlns:cx1="http://schemas.microsoft.com/office/drawing/2015/9/8/chartex" xmlns:mc="http://schemas.openxmlformats.org/markup-compatibility/2006" xmlns:o="urn:schemas-microsoft-com:office:office" xmlns:r="http://schemas.openxmlformats.org/officeDocument/2006/relationships" xmlns:m="http://schemas.openxmlformats.org/officeDocument/2006/math" xmlns:v="urn:schemas-microsoft-com:vml" xmlns:wp14="http://schemas.microsoft.com/office/word/2010/wordprocessingDrawing" xmlns:wp="http://schemas.openxmlformats.org/drawingml/2006/wordprocessingDrawing" xmlns:w10="urn:schemas-microsoft-com:office:word" xmlns:w="http://schemas.openxmlformats.org/wordprocessingml/2006/main" xmlns:w14="http://schemas.microsoft.com/office/word/2010/wordml" xmlns:w15="http://schemas.microsoft.com/office/word/2012/wordml" xmlns:w16se="http://schemas.microsoft.com/office/word/2015/wordml/symex" xmlns:wpg="http://schemas.microsoft.com/office/word/2010/wordprocessingGroup" xmlns:wpi="http://schemas.microsoft.com/office/word/2010/wordprocessingInk" xmlns:wne="http://schemas.microsoft.com/office/word/2006/wordml" xmlns:wps="http://schemas.microsoft.com/office/word/2010/wordprocessingShape" mc:Ignorable="w14 w15 w16se wp14">
   <w:abstractNum w:abstractNumId="0" w15:restartNumberingAfterBreak="0">
-    <w:nsid w:val="0E0D397F"/>
+    <w:nsid w:val="06E12569"/>
     <w:multiLevelType w:val="hybridMultilevel"/>
-    <w:tmpl w:val="EE4C8B66"/>
-    <w:lvl w:ilvl="0" w:tplc="B0EC02F0">
+    <w:tmpl w:val="91F4C6DE"/>
+    <w:lvl w:ilvl="0" w:tplc="760C1568">
       <w:start w:val="1"/>
       <w:numFmt w:val="lowerRoman"/>
       <w:lvlText w:val="%1."/>
@@ -13627,10 +16012,10 @@
     </w:lvl>
   </w:abstractNum>
   <w:abstractNum w:abstractNumId="1" w15:restartNumberingAfterBreak="0">
-    <w:nsid w:val="10930867"/>
+    <w:nsid w:val="0E0D397F"/>
     <w:multiLevelType w:val="hybridMultilevel"/>
-    <w:tmpl w:val="F47030D4"/>
-    <w:lvl w:ilvl="0" w:tplc="6282AC28">
+    <w:tmpl w:val="EE4C8B66"/>
+    <w:lvl w:ilvl="0" w:tplc="B0EC02F0">
       <w:start w:val="1"/>
       <w:numFmt w:val="lowerRoman"/>
       <w:lvlText w:val="%1."/>
@@ -13716,6 +16101,95 @@
     </w:lvl>
   </w:abstractNum>
   <w:abstractNum w:abstractNumId="2" w15:restartNumberingAfterBreak="0">
+    <w:nsid w:val="10930867"/>
+    <w:multiLevelType w:val="hybridMultilevel"/>
+    <w:tmpl w:val="F47030D4"/>
+    <w:lvl w:ilvl="0" w:tplc="6282AC28">
+      <w:start w:val="1"/>
+      <w:numFmt w:val="lowerRoman"/>
+      <w:lvlText w:val="%1."/>
+      <w:lvlJc w:val="left"/>
+      <w:pPr>
+        <w:ind w:left="1080" w:hanging="720"/>
+      </w:pPr>
+      <w:rPr>
+        <w:rFonts w:hint="default"/>
+      </w:rPr>
+    </w:lvl>
+    <w:lvl w:ilvl="1" w:tplc="04090019" w:tentative="1">
+      <w:start w:val="1"/>
+      <w:numFmt w:val="lowerLetter"/>
+      <w:lvlText w:val="%2."/>
+      <w:lvlJc w:val="left"/>
+      <w:pPr>
+        <w:ind w:left="1440" w:hanging="360"/>
+      </w:pPr>
+    </w:lvl>
+    <w:lvl w:ilvl="2" w:tplc="0409001B" w:tentative="1">
+      <w:start w:val="1"/>
+      <w:numFmt w:val="lowerRoman"/>
+      <w:lvlText w:val="%3."/>
+      <w:lvlJc w:val="right"/>
+      <w:pPr>
+        <w:ind w:left="2160" w:hanging="180"/>
+      </w:pPr>
+    </w:lvl>
+    <w:lvl w:ilvl="3" w:tplc="0409000F" w:tentative="1">
+      <w:start w:val="1"/>
+      <w:numFmt w:val="decimal"/>
+      <w:lvlText w:val="%4."/>
+      <w:lvlJc w:val="left"/>
+      <w:pPr>
+        <w:ind w:left="2880" w:hanging="360"/>
+      </w:pPr>
+    </w:lvl>
+    <w:lvl w:ilvl="4" w:tplc="04090019" w:tentative="1">
+      <w:start w:val="1"/>
+      <w:numFmt w:val="lowerLetter"/>
+      <w:lvlText w:val="%5."/>
+      <w:lvlJc w:val="left"/>
+      <w:pPr>
+        <w:ind w:left="3600" w:hanging="360"/>
+      </w:pPr>
+    </w:lvl>
+    <w:lvl w:ilvl="5" w:tplc="0409001B" w:tentative="1">
+      <w:start w:val="1"/>
+      <w:numFmt w:val="lowerRoman"/>
+      <w:lvlText w:val="%6."/>
+      <w:lvlJc w:val="right"/>
+      <w:pPr>
+        <w:ind w:left="4320" w:hanging="180"/>
+      </w:pPr>
+    </w:lvl>
+    <w:lvl w:ilvl="6" w:tplc="0409000F" w:tentative="1">
+      <w:start w:val="1"/>
+      <w:numFmt w:val="decimal"/>
+      <w:lvlText w:val="%7."/>
+      <w:lvlJc w:val="left"/>
+      <w:pPr>
+        <w:ind w:left="5040" w:hanging="360"/>
+      </w:pPr>
+    </w:lvl>
+    <w:lvl w:ilvl="7" w:tplc="04090019" w:tentative="1">
+      <w:start w:val="1"/>
+      <w:numFmt w:val="lowerLetter"/>
+      <w:lvlText w:val="%8."/>
+      <w:lvlJc w:val="left"/>
+      <w:pPr>
+        <w:ind w:left="5760" w:hanging="360"/>
+      </w:pPr>
+    </w:lvl>
+    <w:lvl w:ilvl="8" w:tplc="0409001B" w:tentative="1">
+      <w:start w:val="1"/>
+      <w:numFmt w:val="lowerRoman"/>
+      <w:lvlText w:val="%9."/>
+      <w:lvlJc w:val="right"/>
+      <w:pPr>
+        <w:ind w:left="6480" w:hanging="180"/>
+      </w:pPr>
+    </w:lvl>
+  </w:abstractNum>
+  <w:abstractNum w:abstractNumId="3" w15:restartNumberingAfterBreak="0">
     <w:nsid w:val="1FE258A8"/>
     <w:multiLevelType w:val="hybridMultilevel"/>
     <w:tmpl w:val="A3A0D3F4"/>
@@ -13806,11 +16280,11 @@
       </w:pPr>
     </w:lvl>
   </w:abstractNum>
-  <w:abstractNum w:abstractNumId="3" w15:restartNumberingAfterBreak="0">
-    <w:nsid w:val="678828BD"/>
+  <w:abstractNum w:abstractNumId="4" w15:restartNumberingAfterBreak="0">
+    <w:nsid w:val="519173E6"/>
     <w:multiLevelType w:val="hybridMultilevel"/>
-    <w:tmpl w:val="00E6CF94"/>
-    <w:lvl w:ilvl="0" w:tplc="1FE4C2BA">
+    <w:tmpl w:val="91F4C6DE"/>
+    <w:lvl w:ilvl="0" w:tplc="760C1568">
       <w:start w:val="1"/>
       <w:numFmt w:val="lowerRoman"/>
       <w:lvlText w:val="%1."/>
@@ -13895,7 +16369,185 @@
       </w:pPr>
     </w:lvl>
   </w:abstractNum>
-  <w:abstractNum w:abstractNumId="4" w15:restartNumberingAfterBreak="0">
+  <w:abstractNum w:abstractNumId="5" w15:restartNumberingAfterBreak="0">
+    <w:nsid w:val="5E9A13D3"/>
+    <w:multiLevelType w:val="hybridMultilevel"/>
+    <w:tmpl w:val="91F4C6DE"/>
+    <w:lvl w:ilvl="0" w:tplc="760C1568">
+      <w:start w:val="1"/>
+      <w:numFmt w:val="lowerRoman"/>
+      <w:lvlText w:val="%1."/>
+      <w:lvlJc w:val="left"/>
+      <w:pPr>
+        <w:ind w:left="1080" w:hanging="720"/>
+      </w:pPr>
+      <w:rPr>
+        <w:rFonts w:hint="default"/>
+      </w:rPr>
+    </w:lvl>
+    <w:lvl w:ilvl="1" w:tplc="04090019" w:tentative="1">
+      <w:start w:val="1"/>
+      <w:numFmt w:val="lowerLetter"/>
+      <w:lvlText w:val="%2."/>
+      <w:lvlJc w:val="left"/>
+      <w:pPr>
+        <w:ind w:left="1440" w:hanging="360"/>
+      </w:pPr>
+    </w:lvl>
+    <w:lvl w:ilvl="2" w:tplc="0409001B" w:tentative="1">
+      <w:start w:val="1"/>
+      <w:numFmt w:val="lowerRoman"/>
+      <w:lvlText w:val="%3."/>
+      <w:lvlJc w:val="right"/>
+      <w:pPr>
+        <w:ind w:left="2160" w:hanging="180"/>
+      </w:pPr>
+    </w:lvl>
+    <w:lvl w:ilvl="3" w:tplc="0409000F" w:tentative="1">
+      <w:start w:val="1"/>
+      <w:numFmt w:val="decimal"/>
+      <w:lvlText w:val="%4."/>
+      <w:lvlJc w:val="left"/>
+      <w:pPr>
+        <w:ind w:left="2880" w:hanging="360"/>
+      </w:pPr>
+    </w:lvl>
+    <w:lvl w:ilvl="4" w:tplc="04090019" w:tentative="1">
+      <w:start w:val="1"/>
+      <w:numFmt w:val="lowerLetter"/>
+      <w:lvlText w:val="%5."/>
+      <w:lvlJc w:val="left"/>
+      <w:pPr>
+        <w:ind w:left="3600" w:hanging="360"/>
+      </w:pPr>
+    </w:lvl>
+    <w:lvl w:ilvl="5" w:tplc="0409001B" w:tentative="1">
+      <w:start w:val="1"/>
+      <w:numFmt w:val="lowerRoman"/>
+      <w:lvlText w:val="%6."/>
+      <w:lvlJc w:val="right"/>
+      <w:pPr>
+        <w:ind w:left="4320" w:hanging="180"/>
+      </w:pPr>
+    </w:lvl>
+    <w:lvl w:ilvl="6" w:tplc="0409000F" w:tentative="1">
+      <w:start w:val="1"/>
+      <w:numFmt w:val="decimal"/>
+      <w:lvlText w:val="%7."/>
+      <w:lvlJc w:val="left"/>
+      <w:pPr>
+        <w:ind w:left="5040" w:hanging="360"/>
+      </w:pPr>
+    </w:lvl>
+    <w:lvl w:ilvl="7" w:tplc="04090019" w:tentative="1">
+      <w:start w:val="1"/>
+      <w:numFmt w:val="lowerLetter"/>
+      <w:lvlText w:val="%8."/>
+      <w:lvlJc w:val="left"/>
+      <w:pPr>
+        <w:ind w:left="5760" w:hanging="360"/>
+      </w:pPr>
+    </w:lvl>
+    <w:lvl w:ilvl="8" w:tplc="0409001B" w:tentative="1">
+      <w:start w:val="1"/>
+      <w:numFmt w:val="lowerRoman"/>
+      <w:lvlText w:val="%9."/>
+      <w:lvlJc w:val="right"/>
+      <w:pPr>
+        <w:ind w:left="6480" w:hanging="180"/>
+      </w:pPr>
+    </w:lvl>
+  </w:abstractNum>
+  <w:abstractNum w:abstractNumId="6" w15:restartNumberingAfterBreak="0">
+    <w:nsid w:val="678828BD"/>
+    <w:multiLevelType w:val="hybridMultilevel"/>
+    <w:tmpl w:val="00E6CF94"/>
+    <w:lvl w:ilvl="0" w:tplc="1FE4C2BA">
+      <w:start w:val="1"/>
+      <w:numFmt w:val="lowerRoman"/>
+      <w:lvlText w:val="%1."/>
+      <w:lvlJc w:val="left"/>
+      <w:pPr>
+        <w:ind w:left="1080" w:hanging="720"/>
+      </w:pPr>
+      <w:rPr>
+        <w:rFonts w:hint="default"/>
+      </w:rPr>
+    </w:lvl>
+    <w:lvl w:ilvl="1" w:tplc="04090019" w:tentative="1">
+      <w:start w:val="1"/>
+      <w:numFmt w:val="lowerLetter"/>
+      <w:lvlText w:val="%2."/>
+      <w:lvlJc w:val="left"/>
+      <w:pPr>
+        <w:ind w:left="1440" w:hanging="360"/>
+      </w:pPr>
+    </w:lvl>
+    <w:lvl w:ilvl="2" w:tplc="0409001B" w:tentative="1">
+      <w:start w:val="1"/>
+      <w:numFmt w:val="lowerRoman"/>
+      <w:lvlText w:val="%3."/>
+      <w:lvlJc w:val="right"/>
+      <w:pPr>
+        <w:ind w:left="2160" w:hanging="180"/>
+      </w:pPr>
+    </w:lvl>
+    <w:lvl w:ilvl="3" w:tplc="0409000F" w:tentative="1">
+      <w:start w:val="1"/>
+      <w:numFmt w:val="decimal"/>
+      <w:lvlText w:val="%4."/>
+      <w:lvlJc w:val="left"/>
+      <w:pPr>
+        <w:ind w:left="2880" w:hanging="360"/>
+      </w:pPr>
+    </w:lvl>
+    <w:lvl w:ilvl="4" w:tplc="04090019" w:tentative="1">
+      <w:start w:val="1"/>
+      <w:numFmt w:val="lowerLetter"/>
+      <w:lvlText w:val="%5."/>
+      <w:lvlJc w:val="left"/>
+      <w:pPr>
+        <w:ind w:left="3600" w:hanging="360"/>
+      </w:pPr>
+    </w:lvl>
+    <w:lvl w:ilvl="5" w:tplc="0409001B" w:tentative="1">
+      <w:start w:val="1"/>
+      <w:numFmt w:val="lowerRoman"/>
+      <w:lvlText w:val="%6."/>
+      <w:lvlJc w:val="right"/>
+      <w:pPr>
+        <w:ind w:left="4320" w:hanging="180"/>
+      </w:pPr>
+    </w:lvl>
+    <w:lvl w:ilvl="6" w:tplc="0409000F" w:tentative="1">
+      <w:start w:val="1"/>
+      <w:numFmt w:val="decimal"/>
+      <w:lvlText w:val="%7."/>
+      <w:lvlJc w:val="left"/>
+      <w:pPr>
+        <w:ind w:left="5040" w:hanging="360"/>
+      </w:pPr>
+    </w:lvl>
+    <w:lvl w:ilvl="7" w:tplc="04090019" w:tentative="1">
+      <w:start w:val="1"/>
+      <w:numFmt w:val="lowerLetter"/>
+      <w:lvlText w:val="%8."/>
+      <w:lvlJc w:val="left"/>
+      <w:pPr>
+        <w:ind w:left="5760" w:hanging="360"/>
+      </w:pPr>
+    </w:lvl>
+    <w:lvl w:ilvl="8" w:tplc="0409001B" w:tentative="1">
+      <w:start w:val="1"/>
+      <w:numFmt w:val="lowerRoman"/>
+      <w:lvlText w:val="%9."/>
+      <w:lvlJc w:val="right"/>
+      <w:pPr>
+        <w:ind w:left="6480" w:hanging="180"/>
+      </w:pPr>
+    </w:lvl>
+  </w:abstractNum>
+  <w:abstractNum w:abstractNumId="7" w15:restartNumberingAfterBreak="0">
     <w:nsid w:val="6FD807D2"/>
     <w:multiLevelType w:val="hybridMultilevel"/>
     <w:tmpl w:val="A9407690"/>
@@ -13987,19 +16639,28 @@
     </w:lvl>
   </w:abstractNum>
   <w:num w:numId="1">
-    <w:abstractNumId w:val="4"/>
+    <w:abstractNumId w:val="7"/>
   </w:num>
   <w:num w:numId="2">
+    <w:abstractNumId w:val="2"/>
+  </w:num>
+  <w:num w:numId="3">
     <w:abstractNumId w:val="1"/>
   </w:num>
-  <w:num w:numId="3">
+  <w:num w:numId="4">
+    <w:abstractNumId w:val="6"/>
+  </w:num>
+  <w:num w:numId="5">
+    <w:abstractNumId w:val="3"/>
+  </w:num>
+  <w:num w:numId="6">
     <w:abstractNumId w:val="0"/>
   </w:num>
-  <w:num w:numId="4">
-    <w:abstractNumId w:val="3"/>
+  <w:num w:numId="7">
+    <w:abstractNumId w:val="5"/>
   </w:num>
-  <w:num w:numId="5">
-    <w:abstractNumId w:val="2"/>
+  <w:num w:numId="8">
+    <w:abstractNumId w:val="4"/>
   </w:num>
 </w:numbering>
 </file>
@@ -14741,6 +17402,158 @@
       <w:u w:val="single"/>
     </w:rPr>
   </w:style>
+  <w:style w:type="table" w:styleId="GridTable4-Accent2">
+    <w:name w:val="Grid Table 4 Accent 2"/>
+    <w:basedOn w:val="TableNormal"/>
+    <w:uiPriority w:val="49"/>
+    <w:rsid w:val="00DB6BC0"/>
+    <w:pPr>
+      <w:spacing w:after="0" w:line="240" w:lineRule="auto"/>
+    </w:pPr>
+    <w:tblPr>
+      <w:tblStyleRowBandSize w:val="1"/>
+      <w:tblStyleColBandSize w:val="1"/>
+      <w:tblBorders>
+        <w:top w:val="single" w:sz="4" w:space="0" w:color="D99594" w:themeColor="accent2" w:themeTint="99"/>
+        <w:left w:val="single" w:sz="4" w:space="0" w:color="D99594" w:themeColor="accent2" w:themeTint="99"/>
+        <w:bottom w:val="single" w:sz="4" w:space="0" w:color="D99594" w:themeColor="accent2" w:themeTint="99"/>
+        <w:right w:val="single" w:sz="4" w:space="0" w:color="D99594" w:themeColor="accent2" w:themeTint="99"/>
+        <w:insideH w:val="single" w:sz="4" w:space="0" w:color="D99594" w:themeColor="accent2" w:themeTint="99"/>
+        <w:insideV w:val="single" w:sz="4" w:space="0" w:color="D99594" w:themeColor="accent2" w:themeTint="99"/>
+      </w:tblBorders>
+    </w:tblPr>
+    <w:tblStylePr w:type="firstRow">
+      <w:rPr>
+        <w:b/>
+        <w:bCs/>
+        <w:color w:val="FFFFFF" w:themeColor="background1"/>
+      </w:rPr>
+      <w:tblPr/>
+      <w:tcPr>
+        <w:tcBorders>
+          <w:top w:val="single" w:sz="4" w:space="0" w:color="C0504D" w:themeColor="accent2"/>
+          <w:left w:val="single" w:sz="4" w:space="0" w:color="C0504D" w:themeColor="accent2"/>
+          <w:bottom w:val="single" w:sz="4" w:space="0" w:color="C0504D" w:themeColor="accent2"/>
+          <w:right w:val="single" w:sz="4" w:space="0" w:color="C0504D" w:themeColor="accent2"/>
+          <w:insideH w:val="nil"/>
+          <w:insideV w:val="nil"/>
+        </w:tcBorders>
+        <w:shd w:val="clear" w:color="auto" w:fill="C0504D" w:themeFill="accent2"/>
+      </w:tcPr>
+    </w:tblStylePr>
+    <w:tblStylePr w:type="lastRow">
+      <w:rPr>
+        <w:b/>
+        <w:bCs/>
+      </w:rPr>
+      <w:tblPr/>
+      <w:tcPr>
+        <w:tcBorders>
+          <w:top w:val="double" w:sz="4" w:space="0" w:color="C0504D" w:themeColor="accent2"/>
+        </w:tcBorders>
+      </w:tcPr>
+    </w:tblStylePr>
+    <w:tblStylePr w:type="firstCol">
+      <w:rPr>
+        <w:b/>
+        <w:bCs/>
+      </w:rPr>
+    </w:tblStylePr>
+    <w:tblStylePr w:type="lastCol">
+      <w:rPr>
+        <w:b/>
+        <w:bCs/>
+      </w:rPr>
+    </w:tblStylePr>
+    <w:tblStylePr w:type="band1Vert">
+      <w:tblPr/>
+      <w:tcPr>
+        <w:shd w:val="clear" w:color="auto" w:fill="F2DBDB" w:themeFill="accent2" w:themeFillTint="33"/>
+      </w:tcPr>
+    </w:tblStylePr>
+    <w:tblStylePr w:type="band1Horz">
+      <w:tblPr/>
+      <w:tcPr>
+        <w:shd w:val="clear" w:color="auto" w:fill="F2DBDB" w:themeFill="accent2" w:themeFillTint="33"/>
+      </w:tcPr>
+    </w:tblStylePr>
+  </w:style>
+  <w:style w:type="table" w:styleId="GridTable4">
+    <w:name w:val="Grid Table 4"/>
+    <w:basedOn w:val="TableNormal"/>
+    <w:uiPriority w:val="49"/>
+    <w:rsid w:val="00DB6BC0"/>
+    <w:pPr>
+      <w:spacing w:after="0" w:line="240" w:lineRule="auto"/>
+    </w:pPr>
+    <w:tblPr>
+      <w:tblStyleRowBandSize w:val="1"/>
+      <w:tblStyleColBandSize w:val="1"/>
+      <w:tblBorders>
+        <w:top w:val="single" w:sz="4" w:space="0" w:color="666666" w:themeColor="text1" w:themeTint="99"/>
+        <w:left w:val="single" w:sz="4" w:space="0" w:color="666666" w:themeColor="text1" w:themeTint="99"/>
+        <w:bottom w:val="single" w:sz="4" w:space="0" w:color="666666" w:themeColor="text1" w:themeTint="99"/>
+        <w:right w:val="single" w:sz="4" w:space="0" w:color="666666" w:themeColor="text1" w:themeTint="99"/>
+        <w:insideH w:val="single" w:sz="4" w:space="0" w:color="666666" w:themeColor="text1" w:themeTint="99"/>
+        <w:insideV w:val="single" w:sz="4" w:space="0" w:color="666666" w:themeColor="text1" w:themeTint="99"/>
+      </w:tblBorders>
+    </w:tblPr>
+    <w:tblStylePr w:type="firstRow">
+      <w:rPr>
+        <w:b/>
+        <w:bCs/>
+        <w:color w:val="FFFFFF" w:themeColor="background1"/>
+      </w:rPr>
+      <w:tblPr/>
+      <w:tcPr>
+        <w:tcBorders>
+          <w:top w:val="single" w:sz="4" w:space="0" w:color="000000" w:themeColor="text1"/>
+          <w:left w:val="single" w:sz="4" w:space="0" w:color="000000" w:themeColor="text1"/>
+          <w:bottom w:val="single" w:sz="4" w:space="0" w:color="000000" w:themeColor="text1"/>
+          <w:right w:val="single" w:sz="4" w:space="0" w:color="000000" w:themeColor="text1"/>
+          <w:insideH w:val="nil"/>
+          <w:insideV w:val="nil"/>
+        </w:tcBorders>
+        <w:shd w:val="clear" w:color="auto" w:fill="000000" w:themeFill="text1"/>
+      </w:tcPr>
+    </w:tblStylePr>
+    <w:tblStylePr w:type="lastRow">
+      <w:rPr>
+        <w:b/>
+        <w:bCs/>
+      </w:rPr>
+      <w:tblPr/>
+      <w:tcPr>
+        <w:tcBorders>
+          <w:top w:val="double" w:sz="4" w:space="0" w:color="000000" w:themeColor="text1"/>
+        </w:tcBorders>
+      </w:tcPr>
+    </w:tblStylePr>
+    <w:tblStylePr w:type="firstCol">
+      <w:rPr>
+        <w:b/>
+        <w:bCs/>
+      </w:rPr>
+    </w:tblStylePr>
+    <w:tblStylePr w:type="lastCol">
+      <w:rPr>
+        <w:b/>
+        <w:bCs/>
+      </w:rPr>
+    </w:tblStylePr>
+    <w:tblStylePr w:type="band1Vert">
+      <w:tblPr/>
+      <w:tcPr>
+        <w:shd w:val="clear" w:color="auto" w:fill="CCCCCC" w:themeFill="text1" w:themeFillTint="33"/>
+      </w:tcPr>
+    </w:tblStylePr>
+    <w:tblStylePr w:type="band1Horz">
+      <w:tblPr/>
+      <w:tcPr>
+        <w:shd w:val="clear" w:color="auto" w:fill="CCCCCC" w:themeFill="text1" w:themeFillTint="33"/>
+      </w:tcPr>
+    </w:tblStylePr>
+  </w:style>
 </w:styles>
 </file>
 

</xml_diff>